<commit_message>
Przeniesiono zagadnienie klastra błędu z ćwiczenia 4 do 5 poprawiono edycyjnie ćwiczenie 4
</commit_message>
<xml_diff>
--- a/Ksiazka/Cw04/PiWDP04 Petle.docx
+++ b/Ksiazka/Cw04/PiWDP04 Petle.docx
@@ -1011,10 +1011,7 @@
               <w:spacing w:before="120" w:after="120"/>
             </w:pPr>
             <w:r>
-              <w:t>2.</w:t>
-            </w:r>
-            <w:r>
-              <w:t>4</w:t>
+              <w:t>3</w:t>
             </w:r>
             <w:r>
               <w:t>.</w:t>
@@ -1034,7 +1031,7 @@
               <w:fldChar w:fldCharType="begin"/>
             </w:r>
             <w:r>
-              <w:instrText xml:space="preserve"> REF _Ref431683672 \h </w:instrText>
+              <w:instrText xml:space="preserve"> REF _Ref427319602 \h </w:instrText>
             </w:r>
             <w:r>
               <w:fldChar w:fldCharType="separate"/>
@@ -1043,7 +1040,19 @@
               <w:rPr>
                 <w:b/>
               </w:rPr>
-              <w:t>Klaster błędu</w:t>
+              <w:t>LABORATORYJNE STANOWISKO BADA</w:t>
+            </w:r>
+            <w:r>
+              <w:rPr>
+                <w:b/>
+              </w:rPr>
+              <w:t>W</w:t>
+            </w:r>
+            <w:r>
+              <w:rPr>
+                <w:b/>
+              </w:rPr>
+              <w:t>CZE</w:t>
             </w:r>
             <w:r>
               <w:fldChar w:fldCharType="end"/>
@@ -1064,7 +1073,7 @@
               <w:fldChar w:fldCharType="begin"/>
             </w:r>
             <w:r>
-              <w:instrText xml:space="preserve"> PAGEREF _Ref431683672 \h </w:instrText>
+              <w:instrText xml:space="preserve"> PAGEREF _Ref427319602 \h </w:instrText>
             </w:r>
             <w:r>
               <w:fldChar w:fldCharType="separate"/>
@@ -1092,10 +1101,7 @@
               <w:spacing w:before="120" w:after="120"/>
             </w:pPr>
             <w:r>
-              <w:t>3</w:t>
-            </w:r>
-            <w:r>
-              <w:t>.</w:t>
+              <w:t>3.1.</w:t>
             </w:r>
           </w:p>
         </w:tc>
@@ -1112,7 +1118,7 @@
               <w:fldChar w:fldCharType="begin"/>
             </w:r>
             <w:r>
-              <w:instrText xml:space="preserve"> REF _Ref427319602 \h </w:instrText>
+              <w:instrText xml:space="preserve"> REF _Ref427319607 \h </w:instrText>
             </w:r>
             <w:r>
               <w:fldChar w:fldCharType="separate"/>
@@ -1121,7 +1127,7 @@
               <w:rPr>
                 <w:b/>
               </w:rPr>
-              <w:t>LABORATORYJNE STANOWISKO BADAWCZE</w:t>
+              <w:t>Obiekt badany</w:t>
             </w:r>
             <w:r>
               <w:fldChar w:fldCharType="end"/>
@@ -1142,7 +1148,7 @@
               <w:fldChar w:fldCharType="begin"/>
             </w:r>
             <w:r>
-              <w:instrText xml:space="preserve"> PAGEREF _Ref427319602 \h </w:instrText>
+              <w:instrText xml:space="preserve"> PAGEREF _Ref427319607 \h </w:instrText>
             </w:r>
             <w:r>
               <w:fldChar w:fldCharType="separate"/>
@@ -1151,7 +1157,7 @@
               <w:rPr>
                 <w:noProof/>
               </w:rPr>
-              <w:t>7</w:t>
+              <w:t>6</w:t>
             </w:r>
             <w:r>
               <w:fldChar w:fldCharType="end"/>
@@ -1170,7 +1176,7 @@
               <w:spacing w:before="120" w:after="120"/>
             </w:pPr>
             <w:r>
-              <w:t>3.1.</w:t>
+              <w:t>3.2.</w:t>
             </w:r>
           </w:p>
         </w:tc>
@@ -1187,7 +1193,7 @@
               <w:fldChar w:fldCharType="begin"/>
             </w:r>
             <w:r>
-              <w:instrText xml:space="preserve"> REF _Ref427319607 \h </w:instrText>
+              <w:instrText xml:space="preserve"> REF _Ref427319615 \h </w:instrText>
             </w:r>
             <w:r>
               <w:fldChar w:fldCharType="separate"/>
@@ -1196,7 +1202,7 @@
               <w:rPr>
                 <w:b/>
               </w:rPr>
-              <w:t>Obiekt badany</w:t>
+              <w:t>Urządzenia dodatkowe</w:t>
             </w:r>
             <w:r>
               <w:fldChar w:fldCharType="end"/>
@@ -1217,7 +1223,7 @@
               <w:fldChar w:fldCharType="begin"/>
             </w:r>
             <w:r>
-              <w:instrText xml:space="preserve"> PAGEREF _Ref427319607 \h </w:instrText>
+              <w:instrText xml:space="preserve"> PAGEREF _Ref427319615 \h </w:instrText>
             </w:r>
             <w:r>
               <w:fldChar w:fldCharType="separate"/>
@@ -1226,7 +1232,7 @@
               <w:rPr>
                 <w:noProof/>
               </w:rPr>
-              <w:t>7</w:t>
+              <w:t>6</w:t>
             </w:r>
             <w:r>
               <w:fldChar w:fldCharType="end"/>
@@ -1245,7 +1251,7 @@
               <w:spacing w:before="120" w:after="120"/>
             </w:pPr>
             <w:r>
-              <w:t>3.2.</w:t>
+              <w:t>3.3.</w:t>
             </w:r>
           </w:p>
         </w:tc>
@@ -1262,7 +1268,7 @@
               <w:fldChar w:fldCharType="begin"/>
             </w:r>
             <w:r>
-              <w:instrText xml:space="preserve"> REF _Ref427319615 \h </w:instrText>
+              <w:instrText xml:space="preserve"> REF _Ref427319621 \h </w:instrText>
             </w:r>
             <w:r>
               <w:fldChar w:fldCharType="separate"/>
@@ -1271,7 +1277,7 @@
               <w:rPr>
                 <w:b/>
               </w:rPr>
-              <w:t>Urządzenia dodatkowe</w:t>
+              <w:t>Oprogramowanie</w:t>
             </w:r>
             <w:r>
               <w:fldChar w:fldCharType="end"/>
@@ -1292,7 +1298,7 @@
               <w:fldChar w:fldCharType="begin"/>
             </w:r>
             <w:r>
-              <w:instrText xml:space="preserve"> PAGEREF _Ref427319615 \h </w:instrText>
+              <w:instrText xml:space="preserve"> PAGEREF _Ref427319621 \h </w:instrText>
             </w:r>
             <w:r>
               <w:fldChar w:fldCharType="separate"/>
@@ -1301,7 +1307,7 @@
               <w:rPr>
                 <w:noProof/>
               </w:rPr>
-              <w:t>7</w:t>
+              <w:t>6</w:t>
             </w:r>
             <w:r>
               <w:fldChar w:fldCharType="end"/>
@@ -1320,7 +1326,7 @@
               <w:spacing w:before="120" w:after="120"/>
             </w:pPr>
             <w:r>
-              <w:t>3.3.</w:t>
+              <w:t>4.</w:t>
             </w:r>
           </w:p>
         </w:tc>
@@ -1337,7 +1343,7 @@
               <w:fldChar w:fldCharType="begin"/>
             </w:r>
             <w:r>
-              <w:instrText xml:space="preserve"> REF _Ref427319621 \h </w:instrText>
+              <w:instrText xml:space="preserve"> REF _Ref427319634 \h </w:instrText>
             </w:r>
             <w:r>
               <w:fldChar w:fldCharType="separate"/>
@@ -1346,7 +1352,13 @@
               <w:rPr>
                 <w:b/>
               </w:rPr>
-              <w:t>Oprogramowanie</w:t>
+              <w:t>PROGRAM ĆWICZENIA</w:t>
+            </w:r>
+            <w:r>
+              <w:rPr>
+                <w:b/>
+              </w:rPr>
+              <w:t xml:space="preserve"> – WYKAZ ZADAŃ DO REALIZACJI</w:t>
             </w:r>
             <w:r>
               <w:fldChar w:fldCharType="end"/>
@@ -1367,7 +1379,7 @@
               <w:fldChar w:fldCharType="begin"/>
             </w:r>
             <w:r>
-              <w:instrText xml:space="preserve"> PAGEREF _Ref427319621 \h </w:instrText>
+              <w:instrText xml:space="preserve"> PAGEREF _Ref427319634 \h </w:instrText>
             </w:r>
             <w:r>
               <w:fldChar w:fldCharType="separate"/>
@@ -1376,7 +1388,7 @@
               <w:rPr>
                 <w:noProof/>
               </w:rPr>
-              <w:t>7</w:t>
+              <w:t>6</w:t>
             </w:r>
             <w:r>
               <w:fldChar w:fldCharType="end"/>
@@ -1395,7 +1407,7 @@
               <w:spacing w:before="120" w:after="120"/>
             </w:pPr>
             <w:r>
-              <w:t>4.</w:t>
+              <w:t>5.</w:t>
             </w:r>
           </w:p>
         </w:tc>
@@ -1412,7 +1424,7 @@
               <w:fldChar w:fldCharType="begin"/>
             </w:r>
             <w:r>
-              <w:instrText xml:space="preserve"> REF _Ref427319634 \h </w:instrText>
+              <w:instrText xml:space="preserve"> REF _Ref431677884 \h </w:instrText>
             </w:r>
             <w:r>
               <w:fldChar w:fldCharType="separate"/>
@@ -1421,13 +1433,13 @@
               <w:rPr>
                 <w:b/>
               </w:rPr>
-              <w:t>PROGRAM ĆWICZENIA</w:t>
+              <w:t xml:space="preserve">PRZYKŁAD REALIZACJI ZADANIA </w:t>
             </w:r>
             <w:r>
               <w:rPr>
                 <w:b/>
               </w:rPr>
-              <w:t xml:space="preserve"> – WYKAZ ZADAŃ DO REALIZACJI</w:t>
+              <w:t>– średnia biegnąca</w:t>
             </w:r>
             <w:r>
               <w:fldChar w:fldCharType="end"/>
@@ -1448,7 +1460,7 @@
               <w:fldChar w:fldCharType="begin"/>
             </w:r>
             <w:r>
-              <w:instrText xml:space="preserve"> PAGEREF _Ref427319634 \h </w:instrText>
+              <w:instrText xml:space="preserve"> PAGEREF _Ref427319642 \h </w:instrText>
             </w:r>
             <w:r>
               <w:fldChar w:fldCharType="separate"/>
@@ -1476,7 +1488,10 @@
               <w:spacing w:before="120" w:after="120"/>
             </w:pPr>
             <w:r>
-              <w:t>5.</w:t>
+              <w:t>6</w:t>
+            </w:r>
+            <w:r>
+              <w:t>.</w:t>
             </w:r>
           </w:p>
         </w:tc>
@@ -1493,7 +1508,7 @@
               <w:fldChar w:fldCharType="begin"/>
             </w:r>
             <w:r>
-              <w:instrText xml:space="preserve"> REF _Ref431677884 \h </w:instrText>
+              <w:instrText xml:space="preserve"> REF _Ref427319682 \h </w:instrText>
             </w:r>
             <w:r>
               <w:fldChar w:fldCharType="separate"/>
@@ -1502,13 +1517,7 @@
               <w:rPr>
                 <w:b/>
               </w:rPr>
-              <w:t xml:space="preserve">PRZYKŁAD REALIZACJI ZADANIA </w:t>
-            </w:r>
-            <w:r>
-              <w:rPr>
-                <w:b/>
-              </w:rPr>
-              <w:t>– średnia biegnąca</w:t>
+              <w:t>RAPORT</w:t>
             </w:r>
             <w:r>
               <w:fldChar w:fldCharType="end"/>
@@ -1529,7 +1538,7 @@
               <w:fldChar w:fldCharType="begin"/>
             </w:r>
             <w:r>
-              <w:instrText xml:space="preserve"> PAGEREF _Ref427319642 \h </w:instrText>
+              <w:instrText xml:space="preserve"> PAGEREF _Ref427319682 \h </w:instrText>
             </w:r>
             <w:r>
               <w:fldChar w:fldCharType="separate"/>
@@ -1557,10 +1566,7 @@
               <w:spacing w:before="120" w:after="120"/>
             </w:pPr>
             <w:r>
-              <w:t>6</w:t>
-            </w:r>
-            <w:r>
-              <w:t>.</w:t>
+              <w:t>7.</w:t>
             </w:r>
           </w:p>
         </w:tc>
@@ -1577,7 +1583,7 @@
               <w:fldChar w:fldCharType="begin"/>
             </w:r>
             <w:r>
-              <w:instrText xml:space="preserve"> REF _Ref427319682 \h </w:instrText>
+              <w:instrText xml:space="preserve"> REF _Ref427319687 \h </w:instrText>
             </w:r>
             <w:r>
               <w:fldChar w:fldCharType="separate"/>
@@ -1586,7 +1592,7 @@
               <w:rPr>
                 <w:b/>
               </w:rPr>
-              <w:t>RAPORT</w:t>
+              <w:t>PYTANIA</w:t>
             </w:r>
             <w:r>
               <w:fldChar w:fldCharType="end"/>
@@ -1607,7 +1613,7 @@
               <w:fldChar w:fldCharType="begin"/>
             </w:r>
             <w:r>
-              <w:instrText xml:space="preserve"> PAGEREF _Ref427319682 \h </w:instrText>
+              <w:instrText xml:space="preserve"> PAGEREF _Ref427319687 \h </w:instrText>
             </w:r>
             <w:r>
               <w:fldChar w:fldCharType="separate"/>
@@ -1634,9 +1640,6 @@
             <w:pPr>
               <w:spacing w:before="120" w:after="120"/>
             </w:pPr>
-            <w:r>
-              <w:t>7.</w:t>
-            </w:r>
           </w:p>
         </w:tc>
         <w:tc>
@@ -1648,24 +1651,6 @@
             <w:pPr>
               <w:spacing w:before="120" w:after="120"/>
             </w:pPr>
-            <w:r>
-              <w:fldChar w:fldCharType="begin"/>
-            </w:r>
-            <w:r>
-              <w:instrText xml:space="preserve"> REF _Ref427319687 \h </w:instrText>
-            </w:r>
-            <w:r>
-              <w:fldChar w:fldCharType="separate"/>
-            </w:r>
-            <w:r>
-              <w:rPr>
-                <w:b/>
-              </w:rPr>
-              <w:t>PYTANIA</w:t>
-            </w:r>
-            <w:r>
-              <w:fldChar w:fldCharType="end"/>
-            </w:r>
           </w:p>
         </w:tc>
         <w:tc>
@@ -1678,24 +1663,6 @@
               <w:spacing w:before="120" w:after="120"/>
               <w:jc w:val="right"/>
             </w:pPr>
-            <w:r>
-              <w:fldChar w:fldCharType="begin"/>
-            </w:r>
-            <w:r>
-              <w:instrText xml:space="preserve"> PAGEREF _Ref427319687 \h </w:instrText>
-            </w:r>
-            <w:r>
-              <w:fldChar w:fldCharType="separate"/>
-            </w:r>
-            <w:r>
-              <w:rPr>
-                <w:noProof/>
-              </w:rPr>
-              <w:t>9</w:t>
-            </w:r>
-            <w:r>
-              <w:fldChar w:fldCharType="end"/>
-            </w:r>
           </w:p>
         </w:tc>
       </w:tr>
@@ -1913,7 +1880,14 @@
               <w:rPr>
                 <w:sz w:val="20"/>
               </w:rPr>
-              <w:t>: widok ogólny (a), generacja 10-cio elementowego wektora o losowych wartościach (b).</w:t>
+              <w:t xml:space="preserve">: widok ogólny z włączonym warunkiem wcześniejszego wyjścia (a), </w:t>
+            </w:r>
+            <w:r>
+              <w:rPr>
+                <w:sz w:val="20"/>
+              </w:rPr>
+              <w:br/>
+              <w:t>generacja 10-cio elementowego wektora o losowych wartościach (b).</w:t>
             </w:r>
             <w:r>
               <w:rPr>
@@ -2197,7 +2171,7 @@
                 <w:sz w:val="22"/>
                 <w:szCs w:val="22"/>
               </w:rPr>
-              <w:instrText xml:space="preserve"> REF _Ref431683754 \h </w:instrText>
+              <w:instrText xml:space="preserve"> REF _Ref431683766 \h </w:instrText>
             </w:r>
             <w:r>
               <w:rPr>
@@ -2216,21 +2190,7 @@
               <w:rPr>
                 <w:sz w:val="20"/>
               </w:rPr>
-              <w:t xml:space="preserve">Wskaźnik błędu (a), stała błędu rozłożona na składowe (b), informacja o typie danych </w:t>
-            </w:r>
-            <w:proofErr w:type="spellStart"/>
-            <w:r>
-              <w:rPr>
-                <w:sz w:val="20"/>
-              </w:rPr>
-              <w:t>klastra</w:t>
-            </w:r>
-            <w:proofErr w:type="spellEnd"/>
-            <w:r>
-              <w:rPr>
-                <w:sz w:val="20"/>
-              </w:rPr>
-              <w:t xml:space="preserve"> błędu (c).</w:t>
+              <w:t>Widok programu do akwizycji danych.</w:t>
             </w:r>
             <w:r>
               <w:rPr>
@@ -2255,7 +2215,7 @@
               <w:fldChar w:fldCharType="begin"/>
             </w:r>
             <w:r>
-              <w:instrText xml:space="preserve"> PAGEREF _Ref431683754 \h </w:instrText>
+              <w:instrText xml:space="preserve"> PAGEREF _Ref431683766 \h </w:instrText>
             </w:r>
             <w:r>
               <w:fldChar w:fldCharType="separate"/>
@@ -2264,7 +2224,7 @@
               <w:rPr>
                 <w:noProof/>
               </w:rPr>
-              <w:t>6</w:t>
+              <w:t>7</w:t>
             </w:r>
             <w:r>
               <w:fldChar w:fldCharType="end"/>
@@ -2312,7 +2272,7 @@
                 <w:sz w:val="22"/>
                 <w:szCs w:val="22"/>
               </w:rPr>
-              <w:instrText xml:space="preserve"> REF _Ref431677713 \h </w:instrText>
+              <w:instrText xml:space="preserve"> REF _Ref431683770 \h </w:instrText>
             </w:r>
             <w:r>
               <w:rPr>
@@ -2331,34 +2291,24 @@
               <w:rPr>
                 <w:sz w:val="20"/>
               </w:rPr>
-              <w:t>Aplikacja</w:t>
-            </w:r>
-            <w:r>
-              <w:rPr>
+              <w:t xml:space="preserve">Zastosowanie i widok wskaźnika </w:t>
+            </w:r>
+            <w:r>
+              <w:rPr>
+                <w:i/>
                 <w:sz w:val="20"/>
               </w:rPr>
-              <w:t xml:space="preserve"> pomiarowa</w:t>
-            </w:r>
-            <w:r>
-              <w:rPr>
+              <w:t xml:space="preserve">XY </w:t>
+            </w:r>
+            <w:proofErr w:type="spellStart"/>
+            <w:r>
+              <w:rPr>
+                <w:i/>
                 <w:sz w:val="20"/>
               </w:rPr>
-              <w:t xml:space="preserve">, której wykonanie jest sterowane za pomocą </w:t>
-            </w:r>
-            <w:proofErr w:type="spellStart"/>
-            <w:r>
-              <w:rPr>
-                <w:sz w:val="20"/>
-              </w:rPr>
-              <w:t>klastra</w:t>
+              <w:t>Graph</w:t>
             </w:r>
             <w:proofErr w:type="spellEnd"/>
-            <w:r>
-              <w:rPr>
-                <w:sz w:val="20"/>
-              </w:rPr>
-              <w:t xml:space="preserve"> błędu.</w:t>
-            </w:r>
             <w:r>
               <w:rPr>
                 <w:sz w:val="22"/>
@@ -2382,7 +2332,7 @@
               <w:fldChar w:fldCharType="begin"/>
             </w:r>
             <w:r>
-              <w:instrText xml:space="preserve"> PAGEREF _Ref431677713 \h </w:instrText>
+              <w:instrText xml:space="preserve"> PAGEREF _Ref431683770 \h </w:instrText>
             </w:r>
             <w:r>
               <w:fldChar w:fldCharType="separate"/>
@@ -2439,7 +2389,7 @@
                 <w:sz w:val="22"/>
                 <w:szCs w:val="22"/>
               </w:rPr>
-              <w:instrText xml:space="preserve"> REF _Ref431683766 \h </w:instrText>
+              <w:instrText xml:space="preserve"> REF _Ref430810572 \h </w:instrText>
             </w:r>
             <w:r>
               <w:rPr>
@@ -2458,7 +2408,7 @@
               <w:rPr>
                 <w:sz w:val="20"/>
               </w:rPr>
-              <w:t>Widok programu do akwizycji danych.</w:t>
+              <w:t>Program do liczenia średniej biegnącej.</w:t>
             </w:r>
             <w:r>
               <w:rPr>
@@ -2483,7 +2433,7 @@
               <w:fldChar w:fldCharType="begin"/>
             </w:r>
             <w:r>
-              <w:instrText xml:space="preserve"> PAGEREF _Ref431683766 \h </w:instrText>
+              <w:instrText xml:space="preserve"> PAGEREF _Ref430810572 \h </w:instrText>
             </w:r>
             <w:r>
               <w:fldChar w:fldCharType="separate"/>
@@ -2492,7 +2442,7 @@
               <w:rPr>
                 <w:noProof/>
               </w:rPr>
-              <w:t>7</w:t>
+              <w:t>8</w:t>
             </w:r>
             <w:r>
               <w:fldChar w:fldCharType="end"/>
@@ -2544,7 +2494,7 @@
                 <w:sz w:val="22"/>
                 <w:szCs w:val="22"/>
               </w:rPr>
-              <w:instrText xml:space="preserve"> REF _Ref431683770 \h </w:instrText>
+              <w:instrText xml:space="preserve"> REF _Ref430810722 \h </w:instrText>
             </w:r>
             <w:r>
               <w:rPr>
@@ -2563,24 +2513,8 @@
               <w:rPr>
                 <w:sz w:val="20"/>
               </w:rPr>
-              <w:t xml:space="preserve">Zastosowanie i widok wskaźnika </w:t>
-            </w:r>
-            <w:r>
-              <w:rPr>
-                <w:i/>
-                <w:sz w:val="20"/>
-              </w:rPr>
-              <w:t xml:space="preserve">XY </w:t>
-            </w:r>
-            <w:proofErr w:type="spellStart"/>
-            <w:r>
-              <w:rPr>
-                <w:i/>
-                <w:sz w:val="20"/>
-              </w:rPr>
-              <w:t>Graph</w:t>
-            </w:r>
-            <w:proofErr w:type="spellEnd"/>
+              <w:t>Widok okna programu do liczenia średniej biegnącej</w:t>
+            </w:r>
             <w:r>
               <w:rPr>
                 <w:sz w:val="22"/>
@@ -2604,7 +2538,7 @@
               <w:fldChar w:fldCharType="begin"/>
             </w:r>
             <w:r>
-              <w:instrText xml:space="preserve"> PAGEREF _Ref431683770 \h </w:instrText>
+              <w:instrText xml:space="preserve"> PAGEREF _Ref430810722 \h </w:instrText>
             </w:r>
             <w:r>
               <w:fldChar w:fldCharType="separate"/>
@@ -2655,46 +2589,6 @@
                 <w:szCs w:val="22"/>
               </w:rPr>
             </w:pPr>
-            <w:r>
-              <w:rPr>
-                <w:sz w:val="22"/>
-                <w:szCs w:val="22"/>
-              </w:rPr>
-              <w:fldChar w:fldCharType="begin"/>
-            </w:r>
-            <w:r>
-              <w:rPr>
-                <w:sz w:val="22"/>
-                <w:szCs w:val="22"/>
-              </w:rPr>
-              <w:instrText xml:space="preserve"> REF _Ref430810572 \h </w:instrText>
-            </w:r>
-            <w:r>
-              <w:rPr>
-                <w:sz w:val="22"/>
-                <w:szCs w:val="22"/>
-              </w:rPr>
-            </w:r>
-            <w:r>
-              <w:rPr>
-                <w:sz w:val="22"/>
-                <w:szCs w:val="22"/>
-              </w:rPr>
-              <w:fldChar w:fldCharType="separate"/>
-            </w:r>
-            <w:r>
-              <w:rPr>
-                <w:sz w:val="20"/>
-              </w:rPr>
-              <w:t>Program do liczenia średniej biegnącej.</w:t>
-            </w:r>
-            <w:r>
-              <w:rPr>
-                <w:sz w:val="22"/>
-                <w:szCs w:val="22"/>
-              </w:rPr>
-              <w:fldChar w:fldCharType="end"/>
-            </w:r>
           </w:p>
         </w:tc>
         <w:tc>
@@ -2707,24 +2601,6 @@
               <w:spacing w:before="120" w:after="120"/>
               <w:jc w:val="right"/>
             </w:pPr>
-            <w:r>
-              <w:fldChar w:fldCharType="begin"/>
-            </w:r>
-            <w:r>
-              <w:instrText xml:space="preserve"> PAGEREF _Ref430810572 \h </w:instrText>
-            </w:r>
-            <w:r>
-              <w:fldChar w:fldCharType="separate"/>
-            </w:r>
-            <w:r>
-              <w:rPr>
-                <w:noProof/>
-              </w:rPr>
-              <w:t>9</w:t>
-            </w:r>
-            <w:r>
-              <w:fldChar w:fldCharType="end"/>
-            </w:r>
           </w:p>
         </w:tc>
       </w:tr>
@@ -2768,46 +2644,6 @@
                 <w:szCs w:val="22"/>
               </w:rPr>
             </w:pPr>
-            <w:r>
-              <w:rPr>
-                <w:sz w:val="22"/>
-                <w:szCs w:val="22"/>
-              </w:rPr>
-              <w:fldChar w:fldCharType="begin"/>
-            </w:r>
-            <w:r>
-              <w:rPr>
-                <w:sz w:val="22"/>
-                <w:szCs w:val="22"/>
-              </w:rPr>
-              <w:instrText xml:space="preserve"> REF _Ref430810722 \h </w:instrText>
-            </w:r>
-            <w:r>
-              <w:rPr>
-                <w:sz w:val="22"/>
-                <w:szCs w:val="22"/>
-              </w:rPr>
-            </w:r>
-            <w:r>
-              <w:rPr>
-                <w:sz w:val="22"/>
-                <w:szCs w:val="22"/>
-              </w:rPr>
-              <w:fldChar w:fldCharType="separate"/>
-            </w:r>
-            <w:r>
-              <w:rPr>
-                <w:sz w:val="20"/>
-              </w:rPr>
-              <w:t>Widok okna programu do liczenia średniej biegnącej</w:t>
-            </w:r>
-            <w:r>
-              <w:rPr>
-                <w:sz w:val="22"/>
-                <w:szCs w:val="22"/>
-              </w:rPr>
-              <w:fldChar w:fldCharType="end"/>
-            </w:r>
           </w:p>
         </w:tc>
         <w:tc>
@@ -2820,24 +2656,6 @@
               <w:spacing w:before="120" w:after="120"/>
               <w:jc w:val="right"/>
             </w:pPr>
-            <w:r>
-              <w:fldChar w:fldCharType="begin"/>
-            </w:r>
-            <w:r>
-              <w:instrText xml:space="preserve"> PAGEREF _Ref430810722 \h </w:instrText>
-            </w:r>
-            <w:r>
-              <w:fldChar w:fldCharType="separate"/>
-            </w:r>
-            <w:r>
-              <w:rPr>
-                <w:noProof/>
-              </w:rPr>
-              <w:t>9</w:t>
-            </w:r>
-            <w:r>
-              <w:fldChar w:fldCharType="end"/>
-            </w:r>
           </w:p>
         </w:tc>
       </w:tr>
@@ -3013,6 +2831,9 @@
         <w:t>While</w:t>
       </w:r>
       <w:proofErr w:type="spellEnd"/>
+      <w:r>
+        <w:t>,</w:t>
+      </w:r>
     </w:p>
     <w:p>
       <w:pPr>
@@ -3031,6 +2852,9 @@
       <w:r>
         <w:t>Poznanie właściwości i zastosowania pętli For</w:t>
       </w:r>
+      <w:r>
+        <w:t>,</w:t>
+      </w:r>
     </w:p>
     <w:p>
       <w:pPr>
@@ -3049,31 +2873,8 @@
       <w:r>
         <w:t>Poznanie struktur sekwencyjnych</w:t>
       </w:r>
-    </w:p>
-    <w:p>
-      <w:pPr>
-        <w:numPr>
-          <w:ilvl w:val="0"/>
-          <w:numId w:val="5"/>
-        </w:numPr>
-        <w:tabs>
-          <w:tab w:val="clear" w:pos="1068"/>
-          <w:tab w:val="num" w:pos="360"/>
-        </w:tabs>
-        <w:spacing w:line="360" w:lineRule="auto"/>
-        <w:ind w:left="360"/>
-        <w:jc w:val="both"/>
-      </w:pPr>
-      <w:r>
-        <w:t xml:space="preserve">Poznanie najważniejszych informacji nt. </w:t>
-      </w:r>
-      <w:proofErr w:type="spellStart"/>
-      <w:r>
-        <w:t>klastra</w:t>
-      </w:r>
-      <w:proofErr w:type="spellEnd"/>
-      <w:r>
-        <w:t xml:space="preserve"> błędu</w:t>
+      <w:r>
+        <w:t>.</w:t>
       </w:r>
     </w:p>
     <w:p>
@@ -3174,7 +2975,13 @@
         <w:t>)</w:t>
       </w:r>
       <w:r>
-        <w:t xml:space="preserve"> – (wejściowy) wprowadza dane do pętli, we wszystkich iteracjach wprowadza tą samą wartość, (wyjściowy) wyprowadza do dalszego fragmentu kodu wartość z ostatniej iteracji,</w:t>
+        <w:t xml:space="preserve"> – (wejściowy) wprowadza dane do pętli, we wszystkich iteracjach wprowadza tą samą wartość, (wyjściowy) wyprowadza do dalszego fragmentu kodu </w:t>
+      </w:r>
+      <w:r>
+        <w:t>wynik</w:t>
+      </w:r>
+      <w:r>
+        <w:t xml:space="preserve"> ostatniej iteracji,</w:t>
       </w:r>
     </w:p>
     <w:p>
@@ -3221,7 +3028,27 @@
         <w:t>cy kolejne wartości obliczone w </w:t>
       </w:r>
       <w:r>
-        <w:t>kolejnych iteracjach pętli, rozmiar wektora jest równy liczbie iteracji pętli,</w:t>
+        <w:t>kolejnych iteracjach pętli, rozmiar wektora jest równy liczbie iteracji pętli</w:t>
+      </w:r>
+      <w:r>
+        <w:t>.</w:t>
+      </w:r>
+    </w:p>
+    <w:p>
+      <w:pPr>
+        <w:spacing w:line="360" w:lineRule="auto"/>
+        <w:jc w:val="both"/>
+      </w:pPr>
+      <w:r>
+        <w:t xml:space="preserve">W przypadku wprowadzenia do pętli FOR pustego wektora za pomocą tunelu </w:t>
+      </w:r>
+      <w:proofErr w:type="spellStart"/>
+      <w:r>
+        <w:t>autoindeksowanego</w:t>
+      </w:r>
+      <w:proofErr w:type="spellEnd"/>
+      <w:r>
+        <w:t xml:space="preserve"> pętla nie wykona się – wykona się 0 razy.</w:t>
       </w:r>
     </w:p>
     <w:p>
@@ -3231,24 +3058,22 @@
         <w:jc w:val="both"/>
       </w:pPr>
       <w:r>
-        <w:t xml:space="preserve">- tunel łączący </w:t>
-      </w:r>
-      <w:r>
-        <w:t xml:space="preserve">  </w:t>
-      </w:r>
-      <w:r>
-        <w:t>(</w:t>
-      </w:r>
-      <w:proofErr w:type="spellStart"/>
+        <w:t>- rejestr przesuwny (</w:t>
+      </w:r>
       <w:r>
         <w:rPr>
           <w:b/>
         </w:rPr>
-        <w:t>Concatenating</w:t>
-      </w:r>
-      <w:proofErr w:type="spellEnd"/>
-      <w:r>
-        <w:t>) – służy do uzupełniania wektora kolejnymi komórkami, istnieje tylko jako tunel wyjściowy,</w:t>
+        <w:t>Shift Register</w:t>
+      </w:r>
+      <w:r>
+        <w:t>) – tunel przenoszący wartość z poprzedniej iteracji do aktualnej, może być inicjowany</w:t>
+      </w:r>
+      <w:r>
+        <w:t xml:space="preserve"> wprowadzając daną do pierwszej iteracji, w przypadku, gdy nie jest inicjowany wprowadza domyślną lub zapamiętaną wartość, jako jedyny pojawia się po obydwu stronach pętli, może zostać rozszerzony, żeby „pamiętać” wartoś</w:t>
+      </w:r>
+      <w:r>
+        <w:t>ci z więcej niż jednej iteracji,</w:t>
       </w:r>
     </w:p>
     <w:p>
@@ -3258,19 +3083,18 @@
         <w:jc w:val="both"/>
       </w:pPr>
       <w:r>
-        <w:t>- rejestr przesuwny (</w:t>
-      </w:r>
+        <w:t>- tunel łączący (</w:t>
+      </w:r>
+      <w:proofErr w:type="spellStart"/>
       <w:r>
         <w:rPr>
           <w:b/>
         </w:rPr>
-        <w:t>Shift Register</w:t>
-      </w:r>
-      <w:r>
-        <w:t>) – tunel przenoszący wartość z poprzedniej iteracji do aktualnej, może być inicjowany</w:t>
-      </w:r>
-      <w:r>
-        <w:t xml:space="preserve"> wprowadzając daną do pierwszej iteracji, w przypadku, gdy nie jest inicjowany wprowadza domyślną lub zapamiętaną wartość, jako jedyny pojawia się po obydwu stronach pętli, może zostać rozszerzony, żeby „pamiętać” wartości z więcej niż jednej iteracji.</w:t>
+        <w:t>Concatenating</w:t>
+      </w:r>
+      <w:proofErr w:type="spellEnd"/>
+      <w:r>
+        <w:t>) – służy do uzupełniania wektora kolejnymi komórkami, istnieje tylko jako tunel wyjściowy.</w:t>
       </w:r>
     </w:p>
     <w:p>
@@ -3280,7 +3104,13 @@
         <w:jc w:val="both"/>
       </w:pPr>
       <w:r>
-        <w:t>W przypadku pierwszych trzech tuneli (wyjściowych) można dodatkowo uaktywnić opcję warunkową (</w:t>
+        <w:t xml:space="preserve">W przypadku pierwszych </w:t>
+      </w:r>
+      <w:r>
+        <w:t>dwóch i ostatniego tunelu</w:t>
+      </w:r>
+      <w:r>
+        <w:t xml:space="preserve"> (wyjściowych) można dodatkowo uaktywnić opcję warunkową (</w:t>
       </w:r>
       <w:proofErr w:type="spellStart"/>
       <w:r>
@@ -3325,7 +3155,6 @@
         <w:rPr>
           <w:b/>
         </w:rPr>
-        <w:lastRenderedPageBreak/>
         <w:t xml:space="preserve">Pętla </w:t>
       </w:r>
       <w:proofErr w:type="spellStart"/>
@@ -3624,7 +3453,19 @@
         <w:t>zmienną funkcyjną</w:t>
       </w:r>
       <w:r>
-        <w:t xml:space="preserve"> (więcej informacji na temat zmiennych funkcjonalnych będzie na ćwiczeniu ze struktur programistycznych). </w:t>
+        <w:t xml:space="preserve"> (więcej informacji na temat zmiennych funkcjonalnych będzie na ćwiczeniu </w:t>
+      </w:r>
+      <w:r>
+        <w:t>o</w:t>
+      </w:r>
+      <w:r>
+        <w:t xml:space="preserve"> </w:t>
+      </w:r>
+      <w:r>
+        <w:t>zmiennych</w:t>
+      </w:r>
+      <w:r>
+        <w:t xml:space="preserve">). </w:t>
       </w:r>
     </w:p>
     <w:p>
@@ -3896,7 +3737,7 @@
                 <v:shape id="_x0000_i1025" type="#_x0000_t75" style="width:93.9pt;height:83.5pt" o:ole="">
                   <v:imagedata r:id="rId16" o:title=""/>
                 </v:shape>
-                <o:OLEObject Type="Embed" ProgID="PBrush" ShapeID="_x0000_i1025" DrawAspect="Content" ObjectID="_1546803334" r:id="rId17"/>
+                <o:OLEObject Type="Embed" ProgID="PBrush" ShapeID="_x0000_i1025" DrawAspect="Content" ObjectID="_1547153007" r:id="rId17"/>
               </w:object>
             </w:r>
           </w:p>
@@ -3935,7 +3776,31 @@
               <w:rPr>
                 <w:sz w:val="20"/>
               </w:rPr>
-              <w:t>: widok ogólny (a), generacja 10-cio elementowego wektora o losowych wartościach (b).</w:t>
+              <w:t xml:space="preserve">: widok ogólny </w:t>
+            </w:r>
+            <w:r>
+              <w:rPr>
+                <w:sz w:val="20"/>
+              </w:rPr>
+              <w:t xml:space="preserve">z włączonym warunkiem wcześniejszego wyjścia </w:t>
+            </w:r>
+            <w:r>
+              <w:rPr>
+                <w:sz w:val="20"/>
+              </w:rPr>
+              <w:t xml:space="preserve">(a), </w:t>
+            </w:r>
+            <w:r>
+              <w:rPr>
+                <w:sz w:val="20"/>
+              </w:rPr>
+              <w:br/>
+            </w:r>
+            <w:r>
+              <w:rPr>
+                <w:sz w:val="20"/>
+              </w:rPr>
+              <w:t>generacja 10-cio elementowego wektora o losowych wartościach (b).</w:t>
             </w:r>
             <w:bookmarkEnd w:id="6"/>
           </w:p>
@@ -4191,6 +4056,15 @@
     </w:p>
     <w:p>
       <w:pPr>
+        <w:pStyle w:val="Akapitzlist"/>
+        <w:spacing w:line="360" w:lineRule="auto"/>
+        <w:rPr>
+          <w:sz w:val="20"/>
+        </w:rPr>
+      </w:pPr>
+    </w:p>
+    <w:p>
+      <w:pPr>
         <w:spacing w:line="360" w:lineRule="auto"/>
         <w:ind w:firstLine="708"/>
         <w:jc w:val="both"/>
@@ -4327,9 +4201,31 @@
     <w:p>
       <w:pPr>
         <w:spacing w:line="360" w:lineRule="auto"/>
-        <w:ind w:firstLine="708"/>
         <w:jc w:val="both"/>
       </w:pPr>
+    </w:p>
+    <w:p>
+      <w:pPr>
+        <w:pStyle w:val="Akapitzlist"/>
+        <w:numPr>
+          <w:ilvl w:val="0"/>
+          <w:numId w:val="25"/>
+        </w:numPr>
+        <w:spacing w:line="360" w:lineRule="auto"/>
+        <w:jc w:val="both"/>
+        <w:outlineLvl w:val="0"/>
+        <w:rPr>
+          <w:b/>
+        </w:rPr>
+      </w:pPr>
+      <w:bookmarkStart w:id="10" w:name="_Ref427319602"/>
+      <w:r>
+        <w:rPr>
+          <w:b/>
+        </w:rPr>
+        <w:t>LABORATORYJNE STANOWISKO BADAWCZE</w:t>
+      </w:r>
+      <w:bookmarkEnd w:id="10"/>
     </w:p>
     <w:p>
       <w:pPr>
@@ -4345,173 +4241,346 @@
           <w:b/>
         </w:rPr>
       </w:pPr>
-      <w:bookmarkStart w:id="10" w:name="_Ref431683672"/>
+      <w:bookmarkStart w:id="11" w:name="_Ref427319607"/>
       <w:r>
         <w:rPr>
           <w:b/>
         </w:rPr>
-        <w:t>Klaster błędu</w:t>
-      </w:r>
-      <w:bookmarkEnd w:id="10"/>
-    </w:p>
-    <w:p>
-      <w:pPr>
-        <w:spacing w:line="360" w:lineRule="auto"/>
-        <w:ind w:firstLine="708"/>
-        <w:jc w:val="both"/>
-      </w:pPr>
-      <w:r>
-        <w:t>Klaster błędu to struktura typu Klaster zawierająca składowe:</w:t>
-      </w:r>
-    </w:p>
-    <w:p>
-      <w:pPr>
-        <w:spacing w:line="360" w:lineRule="auto"/>
-        <w:ind w:firstLine="708"/>
-        <w:jc w:val="both"/>
-      </w:pPr>
-      <w:r>
+        <w:t>Obiekt badany</w:t>
+      </w:r>
+      <w:bookmarkEnd w:id="11"/>
+    </w:p>
+    <w:p>
+      <w:pPr>
+        <w:spacing w:after="120" w:line="360" w:lineRule="auto"/>
+        <w:rPr>
+          <w:sz w:val="22"/>
+          <w:szCs w:val="22"/>
+        </w:rPr>
+      </w:pPr>
+      <w:r>
+        <w:rPr>
+          <w:sz w:val="22"/>
+          <w:szCs w:val="22"/>
+        </w:rPr>
         <w:t xml:space="preserve">- </w:t>
       </w:r>
       <w:r>
         <w:rPr>
-          <w:b/>
-        </w:rPr>
-        <w:t>status</w:t>
-      </w:r>
-      <w:r>
-        <w:t xml:space="preserve"> (typu </w:t>
-      </w:r>
-      <w:proofErr w:type="spellStart"/>
-      <w:r>
-        <w:t>boolean</w:t>
-      </w:r>
-      <w:proofErr w:type="spellEnd"/>
-      <w:r>
-        <w:t>)</w:t>
-      </w:r>
-      <w:r>
-        <w:t>:</w:t>
-      </w:r>
-      <w:r>
-        <w:t xml:space="preserve"> wartość </w:t>
-      </w:r>
-      <w:proofErr w:type="spellStart"/>
-      <w:r>
-        <w:rPr>
-          <w:b/>
-        </w:rPr>
-        <w:t>False</w:t>
-      </w:r>
-      <w:proofErr w:type="spellEnd"/>
-      <w:r>
-        <w:t xml:space="preserve"> oznacza brak błędu, </w:t>
-      </w:r>
-    </w:p>
-    <w:p>
-      <w:pPr>
-        <w:spacing w:line="360" w:lineRule="auto"/>
-        <w:ind w:firstLine="708"/>
-        <w:jc w:val="both"/>
-      </w:pPr>
-      <w:r>
-        <w:t xml:space="preserve">- </w:t>
-      </w:r>
-      <w:r>
-        <w:rPr>
-          <w:b/>
-        </w:rPr>
-        <w:t>kod</w:t>
-      </w:r>
-      <w:r>
-        <w:t xml:space="preserve"> (typu 32-integer)</w:t>
-      </w:r>
-      <w:r>
-        <w:t>:</w:t>
-      </w:r>
-      <w:r>
-        <w:t xml:space="preserve"> zawiera numer błędu, w przypadku gdy kod ma wartość niezerową a status ma wartość </w:t>
-      </w:r>
-      <w:proofErr w:type="spellStart"/>
-      <w:r>
-        <w:rPr>
-          <w:b/>
-        </w:rPr>
-        <w:t>True</w:t>
-      </w:r>
-      <w:proofErr w:type="spellEnd"/>
-      <w:r>
-        <w:t xml:space="preserve"> wystąpił błąd (</w:t>
-      </w:r>
-      <w:proofErr w:type="spellStart"/>
-      <w:r>
-        <w:rPr>
-          <w:b/>
-        </w:rPr>
-        <w:t>error</w:t>
-      </w:r>
-      <w:proofErr w:type="spellEnd"/>
-      <w:r>
-        <w:t xml:space="preserve">),  w przypadku gdy kod ma wartość niezerową a status ma wartość </w:t>
-      </w:r>
-      <w:proofErr w:type="spellStart"/>
-      <w:r>
-        <w:rPr>
-          <w:b/>
-        </w:rPr>
-        <w:t>False</w:t>
-      </w:r>
-      <w:proofErr w:type="spellEnd"/>
-      <w:r>
-        <w:t xml:space="preserve"> wystąpiło ostrzeżenie (</w:t>
-      </w:r>
-      <w:proofErr w:type="spellStart"/>
-      <w:r>
-        <w:rPr>
-          <w:b/>
-        </w:rPr>
-        <w:t>warning</w:t>
-      </w:r>
-      <w:proofErr w:type="spellEnd"/>
-      <w:r>
-        <w:t xml:space="preserve">),  </w:t>
-      </w:r>
-    </w:p>
-    <w:p>
-      <w:pPr>
-        <w:spacing w:line="360" w:lineRule="auto"/>
-        <w:ind w:firstLine="708"/>
-        <w:jc w:val="both"/>
-      </w:pPr>
-      <w:r>
-        <w:t xml:space="preserve">- </w:t>
-      </w:r>
-      <w:r>
-        <w:t xml:space="preserve">źródło: informuje w którym </w:t>
-      </w:r>
-      <w:proofErr w:type="spellStart"/>
-      <w:r>
-        <w:t>subVI</w:t>
-      </w:r>
-      <w:proofErr w:type="spellEnd"/>
-      <w:r>
-        <w:t xml:space="preserve"> nastąpił błąd.</w:t>
-      </w:r>
-    </w:p>
-    <w:p>
-      <w:pPr>
+          <w:sz w:val="22"/>
+          <w:szCs w:val="22"/>
+        </w:rPr>
+        <w:t>Środowisko programistyczne LabVIEW</w:t>
+      </w:r>
+      <w:r>
+        <w:rPr>
+          <w:sz w:val="22"/>
+          <w:szCs w:val="22"/>
+        </w:rPr>
+        <w:t>,</w:t>
+      </w:r>
+    </w:p>
+    <w:p>
+      <w:pPr>
+        <w:spacing w:after="120" w:line="360" w:lineRule="auto"/>
+        <w:rPr>
+          <w:sz w:val="22"/>
+          <w:szCs w:val="22"/>
+        </w:rPr>
+      </w:pPr>
+    </w:p>
+    <w:p>
+      <w:pPr>
+        <w:pStyle w:val="Akapitzlist"/>
+        <w:numPr>
+          <w:ilvl w:val="1"/>
+          <w:numId w:val="25"/>
+        </w:numPr>
         <w:spacing w:line="360" w:lineRule="auto"/>
         <w:jc w:val="both"/>
-      </w:pPr>
-      <w:r>
+        <w:outlineLvl w:val="1"/>
+        <w:rPr>
+          <w:b/>
+        </w:rPr>
+      </w:pPr>
+      <w:bookmarkStart w:id="12" w:name="_Ref427319615"/>
+      <w:r>
+        <w:rPr>
+          <w:b/>
+        </w:rPr>
+        <w:t>Urządzenia dodatkowe</w:t>
+      </w:r>
+      <w:bookmarkEnd w:id="12"/>
+    </w:p>
+    <w:p>
+      <w:pPr>
+        <w:spacing w:line="360" w:lineRule="auto"/>
+      </w:pPr>
+      <w:r>
+        <w:t xml:space="preserve">- </w:t>
+      </w:r>
+      <w:r>
+        <w:t>brak</w:t>
+      </w:r>
+      <w:r>
+        <w:t>,</w:t>
+      </w:r>
+    </w:p>
+    <w:p>
+      <w:pPr>
+        <w:spacing w:line="360" w:lineRule="auto"/>
+      </w:pPr>
+      <w:r>
+        <w:t xml:space="preserve"> </w:t>
+      </w:r>
+    </w:p>
+    <w:p>
+      <w:pPr>
+        <w:pStyle w:val="Akapitzlist"/>
+        <w:numPr>
+          <w:ilvl w:val="1"/>
+          <w:numId w:val="25"/>
+        </w:numPr>
+        <w:spacing w:line="360" w:lineRule="auto"/>
+        <w:jc w:val="both"/>
+        <w:outlineLvl w:val="1"/>
+        <w:rPr>
+          <w:b/>
+        </w:rPr>
+      </w:pPr>
+      <w:bookmarkStart w:id="13" w:name="_Ref427319621"/>
+      <w:r>
+        <w:rPr>
+          <w:b/>
+        </w:rPr>
+        <w:t>Oprogramowanie</w:t>
+      </w:r>
+      <w:bookmarkEnd w:id="13"/>
+    </w:p>
+    <w:p>
+      <w:pPr>
+        <w:numPr>
+          <w:ilvl w:val="0"/>
+          <w:numId w:val="1"/>
+        </w:numPr>
+        <w:tabs>
+          <w:tab w:val="clear" w:pos="720"/>
+          <w:tab w:val="num" w:pos="360"/>
+        </w:tabs>
+        <w:spacing w:line="360" w:lineRule="auto"/>
+        <w:ind w:left="360"/>
+        <w:jc w:val="both"/>
+        <w:rPr>
+          <w:lang w:val="en-US"/>
+        </w:rPr>
+      </w:pPr>
+      <w:r>
+        <w:rPr>
+          <w:lang w:val="en-US"/>
+        </w:rPr>
+        <w:t>LabVIEW 201</w:t>
+      </w:r>
+      <w:r>
+        <w:rPr>
+          <w:lang w:val="en-US"/>
+        </w:rPr>
+        <w:t>4</w:t>
+      </w:r>
+      <w:r>
+        <w:rPr>
+          <w:lang w:val="en-US"/>
+        </w:rPr>
+        <w:t xml:space="preserve"> </w:t>
+      </w:r>
+      <w:proofErr w:type="spellStart"/>
+      <w:r>
+        <w:rPr>
+          <w:lang w:val="en-US"/>
+        </w:rPr>
+        <w:t>lub</w:t>
+      </w:r>
+      <w:proofErr w:type="spellEnd"/>
+      <w:r>
+        <w:rPr>
+          <w:lang w:val="en-US"/>
+        </w:rPr>
+        <w:t xml:space="preserve"> </w:t>
+      </w:r>
+      <w:proofErr w:type="spellStart"/>
+      <w:r>
+        <w:rPr>
+          <w:lang w:val="en-US"/>
+        </w:rPr>
+        <w:t>nowszy</w:t>
+      </w:r>
+      <w:proofErr w:type="spellEnd"/>
+    </w:p>
+    <w:p>
+      <w:pPr>
+        <w:spacing w:line="360" w:lineRule="auto"/>
+        <w:jc w:val="both"/>
+        <w:rPr>
+          <w:lang w:val="en-US"/>
+        </w:rPr>
+      </w:pPr>
+    </w:p>
+    <w:p>
+      <w:pPr>
+        <w:pStyle w:val="Akapitzlist"/>
+        <w:numPr>
+          <w:ilvl w:val="0"/>
+          <w:numId w:val="25"/>
+        </w:numPr>
+        <w:spacing w:line="360" w:lineRule="auto"/>
+        <w:jc w:val="both"/>
+        <w:outlineLvl w:val="0"/>
+        <w:rPr>
+          <w:b/>
+        </w:rPr>
+      </w:pPr>
+      <w:bookmarkStart w:id="14" w:name="_Ref427319634"/>
+      <w:r>
+        <w:rPr>
+          <w:b/>
+        </w:rPr>
+        <w:t>PROGRAM ĆWICZENIA</w:t>
+      </w:r>
+      <w:r>
+        <w:rPr>
+          <w:b/>
+        </w:rPr>
+        <w:t xml:space="preserve"> – WYKAZ ZADAŃ DO REALIZACJI</w:t>
+      </w:r>
+      <w:bookmarkEnd w:id="14"/>
+    </w:p>
+    <w:p>
+      <w:pPr>
+        <w:spacing w:line="360" w:lineRule="auto"/>
+        <w:ind w:left="360"/>
+      </w:pPr>
+      <w:r>
+        <w:t>Kolejne kroki do wykonania podczas zajęć:</w:t>
+      </w:r>
+    </w:p>
+    <w:p>
+      <w:pPr>
+        <w:spacing w:line="360" w:lineRule="auto"/>
+        <w:ind w:left="360"/>
+      </w:pPr>
+      <w:r>
+        <w:t xml:space="preserve">- </w:t>
+      </w:r>
+      <w:r>
+        <w:t>otworzyć</w:t>
+      </w:r>
+      <w:r>
+        <w:t xml:space="preserve"> </w:t>
+      </w:r>
+      <w:r>
+        <w:t>projekt</w:t>
+      </w:r>
+      <w:r>
+        <w:t xml:space="preserve"> „</w:t>
+      </w:r>
+      <w:r>
+        <w:rPr>
+          <w:i/>
+        </w:rPr>
+        <w:t>System pomiarowy DAQ</w:t>
+      </w:r>
+      <w:r>
+        <w:t>”,</w:t>
+      </w:r>
+    </w:p>
+    <w:p>
+      <w:pPr>
+        <w:spacing w:line="360" w:lineRule="auto"/>
+        <w:ind w:left="360"/>
+      </w:pPr>
+      <w:r>
+        <w:t xml:space="preserve">- w oknie projektu utworzyć nowy plik vi na poziomie </w:t>
+      </w:r>
+      <w:r>
+        <w:rPr>
+          <w:i/>
+        </w:rPr>
+        <w:t>My Computer</w:t>
+      </w:r>
+      <w:r>
+        <w:t>,</w:t>
+      </w:r>
+    </w:p>
+    <w:p>
+      <w:pPr>
+        <w:spacing w:line="360" w:lineRule="auto"/>
+        <w:ind w:left="360"/>
+      </w:pPr>
+      <w:r>
+        <w:t>- zapisać plik pod nazwą „</w:t>
+      </w:r>
+      <w:proofErr w:type="spellStart"/>
+      <w:r>
+        <w:rPr>
+          <w:i/>
+        </w:rPr>
+        <w:t>main.vi</w:t>
+      </w:r>
+      <w:proofErr w:type="spellEnd"/>
+      <w:r>
+        <w:t>” w katalogu „</w:t>
+      </w:r>
+      <w:r>
+        <w:rPr>
+          <w:i/>
+        </w:rPr>
+        <w:t>Stacja pogodowa</w:t>
+      </w:r>
+      <w:r>
+        <w:rPr>
+          <w:i/>
+        </w:rPr>
+        <w:t>/</w:t>
+      </w:r>
+      <w:r>
+        <w:t>”,</w:t>
+      </w:r>
+    </w:p>
+    <w:p>
+      <w:pPr>
+        <w:spacing w:line="360" w:lineRule="auto"/>
+        <w:ind w:left="360"/>
         <w:rPr>
           <w:noProof/>
         </w:rPr>
+      </w:pPr>
+      <w:r>
+        <w:t xml:space="preserve">- </w:t>
+      </w:r>
+      <w:r>
+        <w:t>uzupełnić plik zgodnie z rysunkiem,</w:t>
+      </w:r>
+      <w:r>
+        <w:rPr>
+          <w:noProof/>
+        </w:rPr>
+        <w:t xml:space="preserve"> </w:t>
+      </w:r>
+    </w:p>
+    <w:p>
+      <w:pPr>
+        <w:pStyle w:val="Bezodstpw"/>
+        <w:jc w:val="center"/>
+      </w:pPr>
+      <w:r>
+        <w:rPr>
+          <w:noProof/>
+        </w:rPr>
+        <w:lastRenderedPageBreak/>
         <w:drawing>
           <wp:inline distT="0" distB="0" distL="0" distR="0">
-            <wp:extent cx="5756910" cy="1718945"/>
+            <wp:extent cx="5756910" cy="2128520"/>
             <wp:effectExtent l="19050" t="0" r="0" b="0"/>
-            <wp:docPr id="19" name="Obraz 13"/>
+            <wp:docPr id="17" name="Obraz 6"/>
             <wp:cNvGraphicFramePr>
               <a:graphicFrameLocks xmlns:a="http://schemas.openxmlformats.org/drawingml/2006/main" noChangeAspect="1"/>
             </wp:cNvGraphicFramePr>
@@ -4519,7 +4588,7 @@
               <a:graphicData uri="http://schemas.openxmlformats.org/drawingml/2006/picture">
                 <pic:pic xmlns:pic="http://schemas.openxmlformats.org/drawingml/2006/picture">
                   <pic:nvPicPr>
-                    <pic:cNvPr id="0" name="Picture 13"/>
+                    <pic:cNvPr id="0" name="Picture 6"/>
                     <pic:cNvPicPr>
                       <a:picLocks noChangeAspect="1" noChangeArrowheads="1"/>
                     </pic:cNvPicPr>
@@ -4534,7 +4603,7 @@
                   <pic:spPr bwMode="auto">
                     <a:xfrm>
                       <a:off x="0" y="0"/>
-                      <a:ext cx="5756910" cy="1718945"/>
+                      <a:ext cx="5756910" cy="2128520"/>
                     </a:xfrm>
                     <a:prstGeom prst="rect">
                       <a:avLst/>
@@ -4567,141 +4636,120 @@
           <w:sz w:val="20"/>
         </w:rPr>
       </w:pPr>
-      <w:bookmarkStart w:id="11" w:name="_Ref431683754"/>
+      <w:bookmarkStart w:id="15" w:name="_Ref431683766"/>
       <w:r>
         <w:rPr>
           <w:sz w:val="20"/>
         </w:rPr>
-        <w:t xml:space="preserve">Wskaźnik błędu (a), stała błędu rozłożona na składowe (b), informacja o typie danych </w:t>
+        <w:t>Widok programu do akwizycji danych.</w:t>
+      </w:r>
+      <w:bookmarkEnd w:id="15"/>
+    </w:p>
+    <w:p>
+      <w:pPr>
+        <w:pStyle w:val="Akapitzlist"/>
+        <w:spacing w:line="360" w:lineRule="auto"/>
+        <w:jc w:val="center"/>
+        <w:rPr>
+          <w:sz w:val="20"/>
+        </w:rPr>
+      </w:pPr>
+    </w:p>
+    <w:p>
+      <w:pPr>
+        <w:spacing w:line="360" w:lineRule="auto"/>
+        <w:ind w:left="360"/>
+      </w:pPr>
+      <w:r>
+        <w:t xml:space="preserve">- uzupełnić </w:t>
+      </w:r>
+      <w:r>
+        <w:t>program główny, aby liczył średnią biegnącą z ostatnich 5 pomiarów,</w:t>
+      </w:r>
+    </w:p>
+    <w:p>
+      <w:pPr>
+        <w:spacing w:line="360" w:lineRule="auto"/>
+        <w:ind w:left="360"/>
+      </w:pPr>
+      <w:r>
+        <w:t>- zapisać plik</w:t>
+      </w:r>
+      <w:r>
+        <w:t>,</w:t>
+      </w:r>
+    </w:p>
+    <w:p>
+      <w:pPr>
+        <w:spacing w:line="360" w:lineRule="auto"/>
+        <w:ind w:left="360"/>
+        <w:jc w:val="both"/>
+      </w:pPr>
+      <w:r>
+        <w:t xml:space="preserve">- </w:t>
+      </w:r>
+      <w:r>
+        <w:t xml:space="preserve">w odpowiednim miejscu </w:t>
+      </w:r>
+      <w:r>
+        <w:t>uzupełnić program, o konwersję danych z karty na stopnie Celsjusza z zastosowaniem pliku „</w:t>
+      </w:r>
+      <w:r>
+        <w:rPr>
+          <w:i/>
+        </w:rPr>
+        <w:t xml:space="preserve">temp </w:t>
       </w:r>
       <w:proofErr w:type="spellStart"/>
       <w:r>
         <w:rPr>
-          <w:sz w:val="20"/>
-        </w:rPr>
-        <w:t>klastra</w:t>
+          <w:i/>
+        </w:rPr>
+        <w:t>konwersja.vi</w:t>
       </w:r>
       <w:proofErr w:type="spellEnd"/>
       <w:r>
-        <w:rPr>
-          <w:sz w:val="20"/>
-        </w:rPr>
-        <w:t xml:space="preserve"> błędu (c).</w:t>
-      </w:r>
-      <w:bookmarkEnd w:id="11"/>
+        <w:t>”,</w:t>
+      </w:r>
     </w:p>
     <w:p>
       <w:pPr>
         <w:spacing w:line="360" w:lineRule="auto"/>
-        <w:ind w:firstLine="708"/>
+        <w:ind w:left="360"/>
         <w:jc w:val="both"/>
       </w:pPr>
       <w:r>
-        <w:t xml:space="preserve">Klaster błędu jest preferowanym mechanizmem kontroli wykonywania programu. Stosowanie </w:t>
+        <w:t>- przygotować wektor danych osi X na podstawie czasu opóźnienia w głównej pętli programu (skalowane w sekundach),</w:t>
+      </w:r>
+    </w:p>
+    <w:p>
+      <w:pPr>
+        <w:spacing w:line="360" w:lineRule="auto"/>
+        <w:ind w:left="360"/>
+        <w:jc w:val="both"/>
+      </w:pPr>
+      <w:r>
+        <w:t xml:space="preserve">- zaprezentować wyniki za pomocą wskaźnika </w:t>
+      </w:r>
+      <w:r>
+        <w:rPr>
+          <w:i/>
+        </w:rPr>
+        <w:t xml:space="preserve">XY </w:t>
       </w:r>
       <w:proofErr w:type="spellStart"/>
       <w:r>
-        <w:t>klastra</w:t>
+        <w:rPr>
+          <w:i/>
+        </w:rPr>
+        <w:t>Graph</w:t>
       </w:r>
       <w:proofErr w:type="spellEnd"/>
       <w:r>
-        <w:t xml:space="preserve"> błędu łączącego kolejne </w:t>
-      </w:r>
-      <w:proofErr w:type="spellStart"/>
-      <w:r>
-        <w:t>subVI</w:t>
-      </w:r>
-      <w:proofErr w:type="spellEnd"/>
-      <w:r>
-        <w:t xml:space="preserve"> wyłącza domyślną obsługę błędów polegającą na natychmiastowym przerwaniu działania aplikacji. W przypadku </w:t>
-      </w:r>
-      <w:proofErr w:type="spellStart"/>
-      <w:r>
-        <w:t>klastra</w:t>
-      </w:r>
-      <w:proofErr w:type="spellEnd"/>
-      <w:r>
-        <w:t xml:space="preserve"> błędu błąd jest propagowany przez wszystkie </w:t>
-      </w:r>
-      <w:proofErr w:type="spellStart"/>
-      <w:r>
-        <w:t>subVI</w:t>
-      </w:r>
-      <w:proofErr w:type="spellEnd"/>
-      <w:r>
-        <w:t xml:space="preserve"> aż do punktu, w którym program obsługuje zdarzenie.</w:t>
-      </w:r>
-      <w:r>
-        <w:t xml:space="preserve"> Przykład prostego programu akwizycji pracującego z prawidłowym zastosowaniem </w:t>
-      </w:r>
-      <w:r>
-        <w:lastRenderedPageBreak/>
-        <w:t xml:space="preserve">i obsługą </w:t>
-      </w:r>
-      <w:proofErr w:type="spellStart"/>
-      <w:r>
-        <w:t>klastra</w:t>
-      </w:r>
-      <w:proofErr w:type="spellEnd"/>
-      <w:r>
-        <w:t xml:space="preserve"> błędu przedstawiono na </w:t>
-      </w:r>
-      <w:r>
-        <w:fldChar w:fldCharType="begin"/>
-      </w:r>
-      <w:r>
-        <w:instrText xml:space="preserve"> REF _Ref431677713 \r \h </w:instrText>
-      </w:r>
-      <w:r>
-        <w:fldChar w:fldCharType="separate"/>
-      </w:r>
-      <w:r>
-        <w:t>Rys. 6</w:t>
-      </w:r>
-      <w:r>
-        <w:fldChar w:fldCharType="end"/>
-      </w:r>
-      <w:r>
-        <w:t xml:space="preserve">. Podczas zakończenia programu następuje obsługa błędu za pomocą </w:t>
-      </w:r>
-      <w:proofErr w:type="spellStart"/>
-      <w:r>
-        <w:t>subVI</w:t>
-      </w:r>
-      <w:proofErr w:type="spellEnd"/>
-      <w:r>
-        <w:t xml:space="preserve"> </w:t>
-      </w:r>
-      <w:r>
-        <w:rPr>
-          <w:b/>
-        </w:rPr>
-        <w:t xml:space="preserve">Simple </w:t>
-      </w:r>
-      <w:proofErr w:type="spellStart"/>
-      <w:r>
-        <w:rPr>
-          <w:b/>
-        </w:rPr>
-        <w:t>Error</w:t>
-      </w:r>
-      <w:proofErr w:type="spellEnd"/>
-      <w:r>
-        <w:rPr>
-          <w:b/>
-        </w:rPr>
-        <w:t xml:space="preserve"> </w:t>
-      </w:r>
-      <w:proofErr w:type="spellStart"/>
-      <w:r>
-        <w:rPr>
-          <w:b/>
-        </w:rPr>
-        <w:t>Handler.vi</w:t>
-      </w:r>
-      <w:proofErr w:type="spellEnd"/>
-      <w:r>
-        <w:t>.</w:t>
+        <w:t xml:space="preserve"> (wartości X – podstawa czasu, wartości Y – wyniki pomiarów)</w:t>
+      </w:r>
+      <w:r>
+        <w:t>,</w:t>
       </w:r>
     </w:p>
     <w:p>
@@ -4715,9 +4763,9 @@
         </w:rPr>
         <w:drawing>
           <wp:inline distT="0" distB="0" distL="0" distR="0">
-            <wp:extent cx="5654675" cy="1177925"/>
-            <wp:effectExtent l="19050" t="0" r="3175" b="0"/>
-            <wp:docPr id="20" name="Obraz 14"/>
+            <wp:extent cx="4867504" cy="2645548"/>
+            <wp:effectExtent l="19050" t="0" r="9296" b="0"/>
+            <wp:docPr id="25" name="Obraz 25"/>
             <wp:cNvGraphicFramePr>
               <a:graphicFrameLocks xmlns:a="http://schemas.openxmlformats.org/drawingml/2006/main" noChangeAspect="1"/>
             </wp:cNvGraphicFramePr>
@@ -4725,7 +4773,7 @@
               <a:graphicData uri="http://schemas.openxmlformats.org/drawingml/2006/picture">
                 <pic:pic xmlns:pic="http://schemas.openxmlformats.org/drawingml/2006/picture">
                   <pic:nvPicPr>
-                    <pic:cNvPr id="0" name="Picture 14"/>
+                    <pic:cNvPr id="0" name="Picture 25"/>
                     <pic:cNvPicPr>
                       <a:picLocks noChangeAspect="1" noChangeArrowheads="1"/>
                     </pic:cNvPicPr>
@@ -4740,7 +4788,7 @@
                   <pic:spPr bwMode="auto">
                     <a:xfrm>
                       <a:off x="0" y="0"/>
-                      <a:ext cx="5654675" cy="1177925"/>
+                      <a:ext cx="4867025" cy="2645288"/>
                     </a:xfrm>
                     <a:prstGeom prst="rect">
                       <a:avLst/>
@@ -4773,45 +4821,35 @@
           <w:sz w:val="20"/>
         </w:rPr>
       </w:pPr>
-      <w:bookmarkStart w:id="12" w:name="_Ref431677713"/>
+      <w:bookmarkStart w:id="16" w:name="_Ref431683770"/>
       <w:r>
         <w:rPr>
           <w:sz w:val="20"/>
         </w:rPr>
-        <w:t>Aplikacja</w:t>
-      </w:r>
-      <w:r>
-        <w:rPr>
+        <w:t xml:space="preserve">Zastosowanie i widok wskaźnika </w:t>
+      </w:r>
+      <w:r>
+        <w:rPr>
+          <w:i/>
           <w:sz w:val="20"/>
         </w:rPr>
-        <w:t xml:space="preserve"> pomiarowa</w:t>
-      </w:r>
-      <w:r>
-        <w:rPr>
+        <w:t xml:space="preserve">XY </w:t>
+      </w:r>
+      <w:proofErr w:type="spellStart"/>
+      <w:r>
+        <w:rPr>
+          <w:i/>
           <w:sz w:val="20"/>
         </w:rPr>
-        <w:t xml:space="preserve">, której wykonanie jest sterowane za pomocą </w:t>
-      </w:r>
-      <w:proofErr w:type="spellStart"/>
-      <w:r>
-        <w:rPr>
-          <w:sz w:val="20"/>
-        </w:rPr>
-        <w:t>klastra</w:t>
-      </w:r>
+        <w:t>Graph</w:t>
+      </w:r>
+      <w:bookmarkEnd w:id="16"/>
       <w:proofErr w:type="spellEnd"/>
-      <w:r>
-        <w:rPr>
-          <w:sz w:val="20"/>
-        </w:rPr>
-        <w:t xml:space="preserve"> błędu.</w:t>
-      </w:r>
-      <w:bookmarkEnd w:id="12"/>
     </w:p>
     <w:p>
       <w:pPr>
         <w:spacing w:line="360" w:lineRule="auto"/>
-        <w:ind w:firstLine="708"/>
+        <w:ind w:left="360"/>
         <w:jc w:val="both"/>
       </w:pPr>
     </w:p>
@@ -4829,339 +4867,163 @@
           <w:b/>
         </w:rPr>
       </w:pPr>
-      <w:bookmarkStart w:id="13" w:name="_Ref427319602"/>
+      <w:bookmarkStart w:id="17" w:name="_Ref427319642"/>
+      <w:bookmarkStart w:id="18" w:name="_Ref431677884"/>
       <w:r>
         <w:rPr>
           <w:b/>
         </w:rPr>
-        <w:t>LABORATORYJNE STANOWISKO BADAWCZE</w:t>
-      </w:r>
-      <w:bookmarkEnd w:id="13"/>
-    </w:p>
-    <w:p>
-      <w:pPr>
-        <w:pStyle w:val="Akapitzlist"/>
-        <w:numPr>
-          <w:ilvl w:val="1"/>
-          <w:numId w:val="25"/>
-        </w:numPr>
+        <w:t xml:space="preserve">PRZYKŁAD REALIZACJI ZADANIA </w:t>
+      </w:r>
+      <w:r>
+        <w:rPr>
+          <w:b/>
+        </w:rPr>
+        <w:t xml:space="preserve">– </w:t>
+      </w:r>
+      <w:bookmarkEnd w:id="17"/>
+      <w:r>
+        <w:rPr>
+          <w:b/>
+        </w:rPr>
+        <w:t>średnia biegnąca</w:t>
+      </w:r>
+      <w:bookmarkEnd w:id="18"/>
+    </w:p>
+    <w:p>
+      <w:pPr>
         <w:spacing w:line="360" w:lineRule="auto"/>
+        <w:ind w:firstLine="708"/>
         <w:jc w:val="both"/>
-        <w:outlineLvl w:val="1"/>
+      </w:pPr>
+      <w:r>
+        <w:t xml:space="preserve">Realizacja zadania liczenia średniej biegnącej </w:t>
+      </w:r>
+      <w:r>
+        <w:t>(</w:t>
+      </w:r>
+      <w:proofErr w:type="spellStart"/>
+      <w:r>
         <w:rPr>
           <w:b/>
         </w:rPr>
-      </w:pPr>
-      <w:bookmarkStart w:id="14" w:name="_Ref427319607"/>
+        <w:t>running</w:t>
+      </w:r>
+      <w:proofErr w:type="spellEnd"/>
       <w:r>
         <w:rPr>
           <w:b/>
         </w:rPr>
-        <w:t>Obiekt badany</w:t>
-      </w:r>
-      <w:bookmarkEnd w:id="14"/>
-    </w:p>
-    <w:p>
-      <w:pPr>
-        <w:spacing w:after="120" w:line="360" w:lineRule="auto"/>
-        <w:rPr>
-          <w:sz w:val="22"/>
-          <w:szCs w:val="22"/>
-        </w:rPr>
-      </w:pPr>
-      <w:r>
-        <w:rPr>
-          <w:sz w:val="22"/>
-          <w:szCs w:val="22"/>
-        </w:rPr>
-        <w:t xml:space="preserve">- </w:t>
-      </w:r>
-      <w:r>
-        <w:rPr>
-          <w:sz w:val="22"/>
-          <w:szCs w:val="22"/>
-        </w:rPr>
-        <w:t>Środowisko programistyczne LabVIEW</w:t>
-      </w:r>
-      <w:r>
-        <w:rPr>
-          <w:sz w:val="22"/>
-          <w:szCs w:val="22"/>
-        </w:rPr>
-        <w:t>,</w:t>
-      </w:r>
-    </w:p>
-    <w:p>
-      <w:pPr>
-        <w:spacing w:after="120" w:line="360" w:lineRule="auto"/>
-        <w:rPr>
-          <w:sz w:val="22"/>
-          <w:szCs w:val="22"/>
-        </w:rPr>
-      </w:pPr>
-    </w:p>
-    <w:p>
-      <w:pPr>
-        <w:pStyle w:val="Akapitzlist"/>
-        <w:numPr>
-          <w:ilvl w:val="1"/>
-          <w:numId w:val="25"/>
-        </w:numPr>
+        <w:t xml:space="preserve"> </w:t>
+      </w:r>
+      <w:proofErr w:type="spellStart"/>
+      <w:r>
+        <w:rPr>
+          <w:b/>
+        </w:rPr>
+        <w:t>average</w:t>
+      </w:r>
+      <w:proofErr w:type="spellEnd"/>
+      <w:r>
+        <w:t xml:space="preserve">) </w:t>
+      </w:r>
+      <w:r>
+        <w:t>z 3 ostatnich pomiarów</w:t>
+      </w:r>
+      <w:r>
+        <w:t xml:space="preserve">. Na </w:t>
+      </w:r>
+      <w:r>
+        <w:fldChar w:fldCharType="begin"/>
+      </w:r>
+      <w:r>
+        <w:instrText xml:space="preserve"> REF _Ref430810572 \r \h </w:instrText>
+      </w:r>
+      <w:r>
+        <w:fldChar w:fldCharType="separate"/>
+      </w:r>
+      <w:r>
+        <w:t>Rys. 7</w:t>
+      </w:r>
+      <w:r>
+        <w:fldChar w:fldCharType="end"/>
+      </w:r>
+      <w:r>
+        <w:t xml:space="preserve"> przedstawiono przykład realizacji zadania liczenia średniej biegnącej </w:t>
+      </w:r>
+      <w:r>
+        <w:lastRenderedPageBreak/>
+        <w:t>dla trzech ostatnich wartości wylosowanych. Na (</w:t>
+      </w:r>
+      <w:r>
+        <w:fldChar w:fldCharType="begin"/>
+      </w:r>
+      <w:r>
+        <w:instrText xml:space="preserve"> REF _Ref430810722 \r \h </w:instrText>
+      </w:r>
+      <w:r>
+        <w:fldChar w:fldCharType="separate"/>
+      </w:r>
+      <w:r>
+        <w:t>Rys. 8</w:t>
+      </w:r>
+      <w:r>
+        <w:fldChar w:fldCharType="end"/>
+      </w:r>
+      <w:r>
+        <w:t>) przedstawiono</w:t>
+      </w:r>
+      <w:r>
+        <w:t xml:space="preserve"> przykładowy panel programu. Na </w:t>
+      </w:r>
+      <w:r>
+        <w:t xml:space="preserve">wskaźniku typu </w:t>
+      </w:r>
+      <w:proofErr w:type="spellStart"/>
+      <w:r>
+        <w:rPr>
+          <w:b/>
+        </w:rPr>
+        <w:t>Waveform</w:t>
+      </w:r>
+      <w:proofErr w:type="spellEnd"/>
+      <w:r>
+        <w:rPr>
+          <w:b/>
+        </w:rPr>
+        <w:t xml:space="preserve"> Chart</w:t>
+      </w:r>
+      <w:r>
+        <w:t xml:space="preserve"> przedstawiono dwie</w:t>
+      </w:r>
+      <w:r>
+        <w:t xml:space="preserve"> wartości: Ostatnia wartość – w </w:t>
+      </w:r>
+      <w:r>
+        <w:t>postaci białych punktów, Średnia – w</w:t>
+      </w:r>
+      <w:r>
+        <w:t xml:space="preserve"> postaci czerwonego przebiegu z </w:t>
+      </w:r>
+      <w:r>
+        <w:t>zaznaczonymi punktami.</w:t>
+      </w:r>
+      <w:r>
+        <w:t xml:space="preserve"> Zmianę sposobu rysowania przebiegów realizuje się za pomocą </w:t>
+      </w:r>
+      <w:r>
+        <w:rPr>
+          <w:b/>
+        </w:rPr>
+        <w:t>PPM</w:t>
+      </w:r>
+      <w:r>
+        <w:t xml:space="preserve"> w oknie legendy.</w:t>
+      </w:r>
+    </w:p>
+    <w:p>
+      <w:pPr>
         <w:spacing w:line="360" w:lineRule="auto"/>
-        <w:jc w:val="both"/>
-        <w:outlineLvl w:val="1"/>
-        <w:rPr>
-          <w:b/>
-        </w:rPr>
-      </w:pPr>
-      <w:bookmarkStart w:id="15" w:name="_Ref427319615"/>
-      <w:r>
-        <w:rPr>
-          <w:b/>
-        </w:rPr>
-        <w:t>Urządzenia dodatkowe</w:t>
-      </w:r>
-      <w:bookmarkEnd w:id="15"/>
-    </w:p>
-    <w:p>
-      <w:pPr>
-        <w:spacing w:line="360" w:lineRule="auto"/>
-      </w:pPr>
-      <w:r>
-        <w:t xml:space="preserve">- </w:t>
-      </w:r>
-      <w:r>
-        <w:t>brak</w:t>
-      </w:r>
-      <w:r>
-        <w:t>,</w:t>
-      </w:r>
-    </w:p>
-    <w:p>
-      <w:pPr>
-        <w:spacing w:line="360" w:lineRule="auto"/>
-      </w:pPr>
-      <w:r>
-        <w:t xml:space="preserve"> </w:t>
-      </w:r>
-    </w:p>
-    <w:p>
-      <w:pPr>
-        <w:pStyle w:val="Akapitzlist"/>
-        <w:numPr>
-          <w:ilvl w:val="1"/>
-          <w:numId w:val="25"/>
-        </w:numPr>
-        <w:spacing w:line="360" w:lineRule="auto"/>
-        <w:jc w:val="both"/>
-        <w:outlineLvl w:val="1"/>
-        <w:rPr>
-          <w:b/>
-        </w:rPr>
-      </w:pPr>
-      <w:bookmarkStart w:id="16" w:name="_Ref427319621"/>
-      <w:r>
-        <w:rPr>
-          <w:b/>
-        </w:rPr>
-        <w:t>Oprogramowanie</w:t>
-      </w:r>
-      <w:bookmarkEnd w:id="16"/>
-    </w:p>
-    <w:p>
-      <w:pPr>
-        <w:numPr>
-          <w:ilvl w:val="0"/>
-          <w:numId w:val="1"/>
-        </w:numPr>
-        <w:tabs>
-          <w:tab w:val="clear" w:pos="720"/>
-          <w:tab w:val="num" w:pos="360"/>
-        </w:tabs>
-        <w:spacing w:line="360" w:lineRule="auto"/>
-        <w:ind w:left="360"/>
-        <w:jc w:val="both"/>
-        <w:rPr>
-          <w:lang w:val="en-US"/>
-        </w:rPr>
-      </w:pPr>
-      <w:r>
-        <w:rPr>
-          <w:lang w:val="en-US"/>
-        </w:rPr>
-        <w:t xml:space="preserve">LabVIEW 2013 </w:t>
-      </w:r>
-      <w:proofErr w:type="spellStart"/>
-      <w:r>
-        <w:rPr>
-          <w:lang w:val="en-US"/>
-        </w:rPr>
-        <w:t>lub</w:t>
-      </w:r>
-      <w:proofErr w:type="spellEnd"/>
-      <w:r>
-        <w:rPr>
-          <w:lang w:val="en-US"/>
-        </w:rPr>
-        <w:t xml:space="preserve"> </w:t>
-      </w:r>
-      <w:proofErr w:type="spellStart"/>
-      <w:r>
-        <w:rPr>
-          <w:lang w:val="en-US"/>
-        </w:rPr>
-        <w:t>nowszy</w:t>
-      </w:r>
-      <w:proofErr w:type="spellEnd"/>
-    </w:p>
-    <w:p>
-      <w:pPr>
-        <w:spacing w:line="360" w:lineRule="auto"/>
-        <w:jc w:val="both"/>
-        <w:rPr>
-          <w:lang w:val="en-US"/>
-        </w:rPr>
-      </w:pPr>
-    </w:p>
-    <w:p>
-      <w:pPr>
-        <w:pStyle w:val="Akapitzlist"/>
-        <w:numPr>
-          <w:ilvl w:val="0"/>
-          <w:numId w:val="25"/>
-        </w:numPr>
-        <w:spacing w:line="360" w:lineRule="auto"/>
-        <w:jc w:val="both"/>
-        <w:outlineLvl w:val="0"/>
-        <w:rPr>
-          <w:b/>
-        </w:rPr>
-      </w:pPr>
-      <w:bookmarkStart w:id="17" w:name="_Ref427319634"/>
-      <w:r>
-        <w:rPr>
-          <w:b/>
-        </w:rPr>
-        <w:t>PROGRAM ĆWICZENIA</w:t>
-      </w:r>
-      <w:r>
-        <w:rPr>
-          <w:b/>
-        </w:rPr>
-        <w:t xml:space="preserve"> – WYKAZ ZADAŃ DO REALIZACJI</w:t>
-      </w:r>
-      <w:bookmarkEnd w:id="17"/>
-    </w:p>
-    <w:p>
-      <w:pPr>
-        <w:spacing w:line="360" w:lineRule="auto"/>
-        <w:ind w:left="360"/>
-      </w:pPr>
-      <w:r>
-        <w:t>Kolejne kroki do wykonania podczas zajęć:</w:t>
-      </w:r>
-    </w:p>
-    <w:p>
-      <w:pPr>
-        <w:spacing w:line="360" w:lineRule="auto"/>
-        <w:ind w:left="360"/>
-      </w:pPr>
-      <w:r>
-        <w:t xml:space="preserve">- uruchomić nowy </w:t>
-      </w:r>
-      <w:r>
-        <w:t>projekt</w:t>
-      </w:r>
-      <w:r>
-        <w:t xml:space="preserve"> „</w:t>
-      </w:r>
-      <w:r>
-        <w:rPr>
-          <w:i/>
-        </w:rPr>
-        <w:t>System pomiarowy DAQ</w:t>
-      </w:r>
-      <w:r>
-        <w:t>”,</w:t>
-      </w:r>
-    </w:p>
-    <w:p>
-      <w:pPr>
-        <w:spacing w:line="360" w:lineRule="auto"/>
-        <w:ind w:left="360"/>
-      </w:pPr>
-      <w:r>
-        <w:t xml:space="preserve">- w oknie projektu utworzyć nowy plik vi na poziomie </w:t>
-      </w:r>
-      <w:r>
-        <w:rPr>
-          <w:i/>
-        </w:rPr>
-        <w:t>My Computer</w:t>
-      </w:r>
-      <w:r>
-        <w:t>,</w:t>
-      </w:r>
-    </w:p>
-    <w:p>
-      <w:pPr>
-        <w:spacing w:line="360" w:lineRule="auto"/>
-        <w:ind w:left="360"/>
-      </w:pPr>
-      <w:r>
-        <w:t>- zapisać plik pod nazwą „</w:t>
-      </w:r>
-      <w:proofErr w:type="spellStart"/>
-      <w:r>
-        <w:rPr>
-          <w:i/>
-        </w:rPr>
-        <w:t>main.vi</w:t>
-      </w:r>
-      <w:proofErr w:type="spellEnd"/>
-      <w:r>
-        <w:t>” w katalogu „</w:t>
-      </w:r>
-      <w:r>
-        <w:rPr>
-          <w:i/>
-        </w:rPr>
-        <w:t>Stacja pogodowa</w:t>
-      </w:r>
-      <w:r>
-        <w:rPr>
-          <w:i/>
-        </w:rPr>
-        <w:t>/</w:t>
-      </w:r>
-      <w:r>
-        <w:t>”,</w:t>
-      </w:r>
-    </w:p>
-    <w:p>
-      <w:pPr>
-        <w:spacing w:line="360" w:lineRule="auto"/>
-        <w:ind w:left="360"/>
-        <w:rPr>
-          <w:noProof/>
-        </w:rPr>
-      </w:pPr>
-      <w:r>
-        <w:t xml:space="preserve">- </w:t>
-      </w:r>
-      <w:r>
-        <w:t>uzupełnić plik zgodnie z rysunkiem,</w:t>
-      </w:r>
-      <w:r>
-        <w:rPr>
-          <w:noProof/>
-        </w:rPr>
-        <w:t xml:space="preserve"> </w:t>
-      </w:r>
-    </w:p>
-    <w:p>
-      <w:pPr>
-        <w:pStyle w:val="Bezodstpw"/>
         <w:jc w:val="center"/>
       </w:pPr>
       <w:r>
@@ -5170,9 +5032,9 @@
         </w:rPr>
         <w:drawing>
           <wp:inline distT="0" distB="0" distL="0" distR="0">
-            <wp:extent cx="5759450" cy="1924899"/>
+            <wp:extent cx="5145481" cy="1670127"/>
             <wp:effectExtent l="19050" t="0" r="0" b="0"/>
-            <wp:docPr id="21" name="Obraz 12"/>
+            <wp:docPr id="22" name="Obraz 8"/>
             <wp:cNvGraphicFramePr>
               <a:graphicFrameLocks xmlns:a="http://schemas.openxmlformats.org/drawingml/2006/main" noChangeAspect="1"/>
             </wp:cNvGraphicFramePr>
@@ -5180,7 +5042,7 @@
               <a:graphicData uri="http://schemas.openxmlformats.org/drawingml/2006/picture">
                 <pic:pic xmlns:pic="http://schemas.openxmlformats.org/drawingml/2006/picture">
                   <pic:nvPicPr>
-                    <pic:cNvPr id="0" name="Picture 12"/>
+                    <pic:cNvPr id="0" name="Picture 8"/>
                     <pic:cNvPicPr>
                       <a:picLocks noChangeAspect="1" noChangeArrowheads="1"/>
                     </pic:cNvPicPr>
@@ -5195,7 +5057,7 @@
                   <pic:spPr bwMode="auto">
                     <a:xfrm>
                       <a:off x="0" y="0"/>
-                      <a:ext cx="5759450" cy="1924899"/>
+                      <a:ext cx="5144619" cy="1669847"/>
                     </a:xfrm>
                     <a:prstGeom prst="rect">
                       <a:avLst/>
@@ -5228,459 +5090,23 @@
           <w:sz w:val="20"/>
         </w:rPr>
       </w:pPr>
-      <w:bookmarkStart w:id="18" w:name="_Ref431683766"/>
+      <w:bookmarkStart w:id="19" w:name="_Ref430810572"/>
       <w:r>
         <w:rPr>
           <w:sz w:val="20"/>
         </w:rPr>
-        <w:t>Widok programu do akwizycji danych.</w:t>
-      </w:r>
-      <w:bookmarkEnd w:id="18"/>
-    </w:p>
-    <w:p>
-      <w:pPr>
+        <w:t>Program do liczenia średniej biegnącej.</w:t>
+      </w:r>
+      <w:bookmarkEnd w:id="19"/>
+    </w:p>
+    <w:p>
+      <w:pPr>
+        <w:pStyle w:val="Akapitzlist"/>
         <w:spacing w:line="360" w:lineRule="auto"/>
-        <w:ind w:left="360"/>
-      </w:pPr>
-      <w:r>
-        <w:lastRenderedPageBreak/>
-        <w:t xml:space="preserve">- uzupełnić </w:t>
-      </w:r>
-      <w:r>
-        <w:t>program główny, aby liczył średnią biegnącą z ostatnich 5 pomiarów,</w:t>
-      </w:r>
-    </w:p>
-    <w:p>
-      <w:pPr>
-        <w:spacing w:line="360" w:lineRule="auto"/>
-        <w:ind w:left="360"/>
-      </w:pPr>
-      <w:r>
-        <w:t>- zapisać plik</w:t>
-      </w:r>
-      <w:r>
-        <w:t>,</w:t>
-      </w:r>
-    </w:p>
-    <w:p>
-      <w:pPr>
-        <w:spacing w:line="360" w:lineRule="auto"/>
-        <w:ind w:left="360"/>
-        <w:jc w:val="both"/>
-      </w:pPr>
-      <w:r>
-        <w:t>- uzupełnić program w odpowiednim miejscu, o konwersję danych z karty na stopnie Celsjusza z zastosowaniem pliku „</w:t>
-      </w:r>
-      <w:r>
-        <w:rPr>
-          <w:i/>
-        </w:rPr>
-        <w:t xml:space="preserve">temp </w:t>
-      </w:r>
-      <w:proofErr w:type="spellStart"/>
-      <w:r>
-        <w:rPr>
-          <w:i/>
-        </w:rPr>
-        <w:t>konwersja.vi</w:t>
-      </w:r>
-      <w:proofErr w:type="spellEnd"/>
-      <w:r>
-        <w:t>”,</w:t>
-      </w:r>
-    </w:p>
-    <w:p>
-      <w:pPr>
-        <w:spacing w:line="360" w:lineRule="auto"/>
-        <w:ind w:left="360"/>
-        <w:jc w:val="both"/>
-      </w:pPr>
-      <w:r>
-        <w:t>- przygotować wektor danych osi X na podstawie czasu opóźnienia w głównej pętli programu (skalowane w sekundach),</w:t>
-      </w:r>
-    </w:p>
-    <w:p>
-      <w:pPr>
-        <w:spacing w:line="360" w:lineRule="auto"/>
-        <w:ind w:left="360"/>
-        <w:jc w:val="both"/>
-      </w:pPr>
-      <w:r>
-        <w:t xml:space="preserve">- zaprezentować wyniki za pomocą wskaźnika </w:t>
-      </w:r>
-      <w:r>
-        <w:rPr>
-          <w:i/>
-        </w:rPr>
-        <w:t xml:space="preserve">XY </w:t>
-      </w:r>
-      <w:proofErr w:type="spellStart"/>
-      <w:r>
-        <w:rPr>
-          <w:i/>
-        </w:rPr>
-        <w:t>Graph</w:t>
-      </w:r>
-      <w:proofErr w:type="spellEnd"/>
-      <w:r>
-        <w:t xml:space="preserve"> (wartości X – podstawa czasu, wartości Y – wyniki pomiarów)</w:t>
-      </w:r>
-      <w:r>
-        <w:t>,</w:t>
-      </w:r>
-    </w:p>
-    <w:p>
-      <w:pPr>
-        <w:pStyle w:val="Bezodstpw"/>
-        <w:jc w:val="center"/>
-      </w:pPr>
-      <w:r>
-        <w:rPr>
-          <w:noProof/>
-        </w:rPr>
-        <w:drawing>
-          <wp:inline distT="0" distB="0" distL="0" distR="0">
-            <wp:extent cx="5706110" cy="3101340"/>
-            <wp:effectExtent l="19050" t="0" r="8890" b="0"/>
-            <wp:docPr id="25" name="Obraz 25"/>
-            <wp:cNvGraphicFramePr>
-              <a:graphicFrameLocks xmlns:a="http://schemas.openxmlformats.org/drawingml/2006/main" noChangeAspect="1"/>
-            </wp:cNvGraphicFramePr>
-            <a:graphic xmlns:a="http://schemas.openxmlformats.org/drawingml/2006/main">
-              <a:graphicData uri="http://schemas.openxmlformats.org/drawingml/2006/picture">
-                <pic:pic xmlns:pic="http://schemas.openxmlformats.org/drawingml/2006/picture">
-                  <pic:nvPicPr>
-                    <pic:cNvPr id="0" name="Picture 25"/>
-                    <pic:cNvPicPr>
-                      <a:picLocks noChangeAspect="1" noChangeArrowheads="1"/>
-                    </pic:cNvPicPr>
-                  </pic:nvPicPr>
-                  <pic:blipFill>
-                    <a:blip r:embed="rId23" cstate="print"/>
-                    <a:srcRect/>
-                    <a:stretch>
-                      <a:fillRect/>
-                    </a:stretch>
-                  </pic:blipFill>
-                  <pic:spPr bwMode="auto">
-                    <a:xfrm>
-                      <a:off x="0" y="0"/>
-                      <a:ext cx="5706110" cy="3101340"/>
-                    </a:xfrm>
-                    <a:prstGeom prst="rect">
-                      <a:avLst/>
-                    </a:prstGeom>
-                    <a:noFill/>
-                    <a:ln w="9525">
-                      <a:noFill/>
-                      <a:miter lim="800000"/>
-                      <a:headEnd/>
-                      <a:tailEnd/>
-                    </a:ln>
-                  </pic:spPr>
-                </pic:pic>
-              </a:graphicData>
-            </a:graphic>
-          </wp:inline>
-        </w:drawing>
-      </w:r>
-    </w:p>
-    <w:p>
-      <w:pPr>
-        <w:pStyle w:val="Akapitzlist"/>
-        <w:numPr>
-          <w:ilvl w:val="0"/>
-          <w:numId w:val="28"/>
-        </w:numPr>
-        <w:spacing w:line="360" w:lineRule="auto"/>
-        <w:jc w:val="center"/>
         <w:rPr>
           <w:sz w:val="20"/>
         </w:rPr>
       </w:pPr>
-      <w:bookmarkStart w:id="19" w:name="_Ref431683770"/>
-      <w:r>
-        <w:rPr>
-          <w:sz w:val="20"/>
-        </w:rPr>
-        <w:t xml:space="preserve">Zastosowanie i widok wskaźnika </w:t>
-      </w:r>
-      <w:r>
-        <w:rPr>
-          <w:i/>
-          <w:sz w:val="20"/>
-        </w:rPr>
-        <w:t xml:space="preserve">XY </w:t>
-      </w:r>
-      <w:proofErr w:type="spellStart"/>
-      <w:r>
-        <w:rPr>
-          <w:i/>
-          <w:sz w:val="20"/>
-        </w:rPr>
-        <w:t>Graph</w:t>
-      </w:r>
-      <w:bookmarkEnd w:id="19"/>
-      <w:proofErr w:type="spellEnd"/>
-    </w:p>
-    <w:p>
-      <w:pPr>
-        <w:spacing w:line="360" w:lineRule="auto"/>
-        <w:ind w:left="360"/>
-        <w:jc w:val="both"/>
-      </w:pPr>
-    </w:p>
-    <w:p>
-      <w:pPr>
-        <w:pStyle w:val="Akapitzlist"/>
-        <w:numPr>
-          <w:ilvl w:val="0"/>
-          <w:numId w:val="25"/>
-        </w:numPr>
-        <w:spacing w:line="360" w:lineRule="auto"/>
-        <w:jc w:val="both"/>
-        <w:outlineLvl w:val="0"/>
-        <w:rPr>
-          <w:b/>
-        </w:rPr>
-      </w:pPr>
-      <w:bookmarkStart w:id="20" w:name="_Ref427319642"/>
-      <w:bookmarkStart w:id="21" w:name="_Ref431677884"/>
-      <w:r>
-        <w:rPr>
-          <w:b/>
-        </w:rPr>
-        <w:t xml:space="preserve">PRZYKŁAD REALIZACJI ZADANIA </w:t>
-      </w:r>
-      <w:r>
-        <w:rPr>
-          <w:b/>
-        </w:rPr>
-        <w:t xml:space="preserve">– </w:t>
-      </w:r>
-      <w:bookmarkEnd w:id="20"/>
-      <w:r>
-        <w:rPr>
-          <w:b/>
-        </w:rPr>
-        <w:t>średnia biegnąca</w:t>
-      </w:r>
-      <w:bookmarkEnd w:id="21"/>
-    </w:p>
-    <w:p>
-      <w:pPr>
-        <w:spacing w:line="360" w:lineRule="auto"/>
-        <w:ind w:firstLine="708"/>
-        <w:jc w:val="both"/>
-      </w:pPr>
-      <w:r>
-        <w:t xml:space="preserve">Realizacja zadania liczenia średniej biegnącej </w:t>
-      </w:r>
-      <w:r>
-        <w:t>(</w:t>
-      </w:r>
-      <w:proofErr w:type="spellStart"/>
-      <w:r>
-        <w:rPr>
-          <w:b/>
-        </w:rPr>
-        <w:t>running</w:t>
-      </w:r>
-      <w:proofErr w:type="spellEnd"/>
-      <w:r>
-        <w:rPr>
-          <w:b/>
-        </w:rPr>
-        <w:t xml:space="preserve"> </w:t>
-      </w:r>
-      <w:proofErr w:type="spellStart"/>
-      <w:r>
-        <w:rPr>
-          <w:b/>
-        </w:rPr>
-        <w:t>average</w:t>
-      </w:r>
-      <w:proofErr w:type="spellEnd"/>
-      <w:r>
-        <w:t xml:space="preserve">) </w:t>
-      </w:r>
-      <w:r>
-        <w:t>z 3 ostatnich pomiarów</w:t>
-      </w:r>
-      <w:r>
-        <w:t>. Na (</w:t>
-      </w:r>
-      <w:r>
-        <w:fldChar w:fldCharType="begin"/>
-      </w:r>
-      <w:r>
-        <w:instrText xml:space="preserve"> REF _Ref430810572 \h </w:instrText>
-      </w:r>
-      <w:r>
-        <w:fldChar w:fldCharType="separate"/>
-      </w:r>
-      <w:r>
-        <w:rPr>
-          <w:sz w:val="20"/>
-        </w:rPr>
-        <w:t xml:space="preserve">Program do liczenia średniej </w:t>
-      </w:r>
-      <w:proofErr w:type="spellStart"/>
-      <w:r>
-        <w:rPr>
-          <w:sz w:val="20"/>
-        </w:rPr>
-        <w:t>biegnącej.</w:t>
-      </w:r>
-      <w:r>
-        <w:fldChar w:fldCharType="end"/>
-      </w:r>
-      <w:r>
-        <w:fldChar w:fldCharType="begin"/>
-      </w:r>
-      <w:r>
-        <w:instrText xml:space="preserve"> REF _Ref430810572 \r \h </w:instrText>
-      </w:r>
-      <w:r>
-        <w:fldChar w:fldCharType="separate"/>
-      </w:r>
-      <w:r>
-        <w:t>Rys</w:t>
-      </w:r>
-      <w:proofErr w:type="spellEnd"/>
-      <w:r>
-        <w:t>. 9</w:t>
-      </w:r>
-      <w:r>
-        <w:fldChar w:fldCharType="end"/>
-      </w:r>
-      <w:r>
-        <w:t>) przedstawiono przykład realizacji zadania liczenia średniej biegnącej dla trzech ostatnich wartości wylosowanych. Na (</w:t>
-      </w:r>
-      <w:r>
-        <w:fldChar w:fldCharType="begin"/>
-      </w:r>
-      <w:r>
-        <w:instrText xml:space="preserve"> REF _Ref430810722 \r \h </w:instrText>
-      </w:r>
-      <w:r>
-        <w:fldChar w:fldCharType="separate"/>
-      </w:r>
-      <w:r>
-        <w:t>Rys. 10</w:t>
-      </w:r>
-      <w:r>
-        <w:fldChar w:fldCharType="end"/>
-      </w:r>
-      <w:r>
-        <w:t>) przedstawiono</w:t>
-      </w:r>
-      <w:r>
-        <w:t xml:space="preserve"> przykładowy panel programu. Na </w:t>
-      </w:r>
-      <w:r>
-        <w:t xml:space="preserve">wskaźniku typu </w:t>
-      </w:r>
-      <w:proofErr w:type="spellStart"/>
-      <w:r>
-        <w:t>Waveform</w:t>
-      </w:r>
-      <w:proofErr w:type="spellEnd"/>
-      <w:r>
-        <w:t xml:space="preserve"> Chart przedstawiono dwie</w:t>
-      </w:r>
-      <w:r>
-        <w:t xml:space="preserve"> wartości: Ostatnia wartość – w </w:t>
-      </w:r>
-      <w:r>
-        <w:t>postaci białych punktów, Średnia – w</w:t>
-      </w:r>
-      <w:r>
-        <w:t xml:space="preserve"> postaci czerwonego przebiegu z </w:t>
-      </w:r>
-      <w:r>
-        <w:t>zaznaczonymi punktami.</w:t>
-      </w:r>
-    </w:p>
-    <w:p>
-      <w:pPr>
-        <w:spacing w:line="360" w:lineRule="auto"/>
-        <w:ind w:firstLine="708"/>
-        <w:jc w:val="center"/>
-      </w:pPr>
-      <w:r>
-        <w:rPr>
-          <w:noProof/>
-        </w:rPr>
-        <w:lastRenderedPageBreak/>
-        <w:drawing>
-          <wp:inline distT="0" distB="0" distL="0" distR="0">
-            <wp:extent cx="4959985" cy="1851025"/>
-            <wp:effectExtent l="19050" t="0" r="0" b="0"/>
-            <wp:docPr id="3" name="Obraz 13"/>
-            <wp:cNvGraphicFramePr>
-              <a:graphicFrameLocks xmlns:a="http://schemas.openxmlformats.org/drawingml/2006/main" noChangeAspect="1"/>
-            </wp:cNvGraphicFramePr>
-            <a:graphic xmlns:a="http://schemas.openxmlformats.org/drawingml/2006/main">
-              <a:graphicData uri="http://schemas.openxmlformats.org/drawingml/2006/picture">
-                <pic:pic xmlns:pic="http://schemas.openxmlformats.org/drawingml/2006/picture">
-                  <pic:nvPicPr>
-                    <pic:cNvPr id="0" name="Picture 13"/>
-                    <pic:cNvPicPr>
-                      <a:picLocks noChangeAspect="1" noChangeArrowheads="1"/>
-                    </pic:cNvPicPr>
-                  </pic:nvPicPr>
-                  <pic:blipFill>
-                    <a:blip r:embed="rId24" cstate="print"/>
-                    <a:srcRect/>
-                    <a:stretch>
-                      <a:fillRect/>
-                    </a:stretch>
-                  </pic:blipFill>
-                  <pic:spPr bwMode="auto">
-                    <a:xfrm>
-                      <a:off x="0" y="0"/>
-                      <a:ext cx="4959985" cy="1851025"/>
-                    </a:xfrm>
-                    <a:prstGeom prst="rect">
-                      <a:avLst/>
-                    </a:prstGeom>
-                    <a:noFill/>
-                    <a:ln w="9525">
-                      <a:noFill/>
-                      <a:miter lim="800000"/>
-                      <a:headEnd/>
-                      <a:tailEnd/>
-                    </a:ln>
-                  </pic:spPr>
-                </pic:pic>
-              </a:graphicData>
-            </a:graphic>
-          </wp:inline>
-        </w:drawing>
-      </w:r>
-    </w:p>
-    <w:p>
-      <w:pPr>
-        <w:pStyle w:val="Akapitzlist"/>
-        <w:numPr>
-          <w:ilvl w:val="0"/>
-          <w:numId w:val="28"/>
-        </w:numPr>
-        <w:spacing w:line="360" w:lineRule="auto"/>
-        <w:jc w:val="center"/>
-        <w:rPr>
-          <w:sz w:val="20"/>
-        </w:rPr>
-      </w:pPr>
-      <w:bookmarkStart w:id="22" w:name="_Ref430810572"/>
-      <w:r>
-        <w:rPr>
-          <w:sz w:val="20"/>
-        </w:rPr>
-        <w:t>Program do liczenia średniej biegnącej.</w:t>
-      </w:r>
-      <w:bookmarkEnd w:id="22"/>
     </w:p>
     <w:p>
       <w:pPr>
@@ -5709,7 +5135,7 @@
                     </pic:cNvPicPr>
                   </pic:nvPicPr>
                   <pic:blipFill>
-                    <a:blip r:embed="rId25" cstate="print"/>
+                    <a:blip r:embed="rId23" cstate="print"/>
                     <a:srcRect/>
                     <a:stretch>
                       <a:fillRect/>
@@ -5751,19 +5177,14 @@
           <w:sz w:val="20"/>
         </w:rPr>
       </w:pPr>
-      <w:bookmarkStart w:id="23" w:name="_Ref430810722"/>
+      <w:bookmarkStart w:id="20" w:name="_Ref430810722"/>
       <w:r>
         <w:rPr>
           <w:sz w:val="20"/>
         </w:rPr>
         <w:t>Widok okna programu do liczenia średniej biegnącej</w:t>
       </w:r>
-      <w:bookmarkEnd w:id="23"/>
-    </w:p>
-    <w:p>
-      <w:pPr>
-        <w:spacing w:line="360" w:lineRule="auto"/>
-      </w:pPr>
+      <w:bookmarkEnd w:id="20"/>
     </w:p>
     <w:p>
       <w:pPr>
@@ -5784,14 +5205,42 @@
           <w:b/>
         </w:rPr>
       </w:pPr>
-      <w:bookmarkStart w:id="24" w:name="_Ref427319682"/>
+      <w:bookmarkStart w:id="21" w:name="_Ref427319682"/>
       <w:r>
         <w:rPr>
           <w:b/>
         </w:rPr>
         <w:t>RAPORT</w:t>
       </w:r>
-      <w:bookmarkEnd w:id="24"/>
+      <w:bookmarkEnd w:id="21"/>
+    </w:p>
+    <w:p>
+      <w:pPr>
+        <w:spacing w:line="360" w:lineRule="auto"/>
+        <w:ind w:firstLine="708"/>
+        <w:jc w:val="both"/>
+      </w:pPr>
+      <w:r>
+        <w:t>Raport</w:t>
+      </w:r>
+      <w:r>
+        <w:t xml:space="preserve"> </w:t>
+      </w:r>
+      <w:r>
+        <w:t xml:space="preserve">z przeprowadzonego ćwiczenia laboratoryjnego </w:t>
+      </w:r>
+      <w:r>
+        <w:t>powinien zawierać</w:t>
+      </w:r>
+      <w:r>
+        <w:t xml:space="preserve"> opis kolejnych czynności wykonywanych w trakcie realizacji ćwiczenia, zrzuty ekranu dokumentujące wykonane kroki oraz zanotowane parametry konfigurac</w:t>
+      </w:r>
+      <w:r>
+        <w:t xml:space="preserve">yjne kart DAQ (mogą być zawarte </w:t>
+      </w:r>
+      <w:r>
+        <w:t>w tabeli)</w:t>
+      </w:r>
     </w:p>
     <w:p>
       <w:pPr>
@@ -5799,37 +5248,21 @@
         <w:jc w:val="both"/>
       </w:pPr>
       <w:r>
-        <w:t>Raport</w:t>
-      </w:r>
-      <w:r>
         <w:t xml:space="preserve"> </w:t>
       </w:r>
-      <w:r>
-        <w:t xml:space="preserve">z przeprowadzonego ćwiczenia laboratoryjnego </w:t>
-      </w:r>
-      <w:r>
-        <w:t>powinien zawierać</w:t>
-      </w:r>
-      <w:r>
-        <w:t xml:space="preserve"> opis kolejnych czynności wykonywanych w trakcie realizacji ćwiczenia, zrzuty ekranu dokumentujące wykonane kroki oraz zanotowane parametry konfigurac</w:t>
-      </w:r>
-      <w:r>
-        <w:t>yjne kart DAQ (mogą być zawarte</w:t>
-      </w:r>
-      <w:r>
-        <w:br/>
-      </w:r>
-      <w:r>
-        <w:t>w tabeli)</w:t>
-      </w:r>
-    </w:p>
-    <w:p>
-      <w:pPr>
-        <w:spacing w:line="360" w:lineRule="auto"/>
-        <w:jc w:val="both"/>
-      </w:pPr>
-      <w:r>
-        <w:t xml:space="preserve"> </w:t>
+    </w:p>
+    <w:p>
+      <w:pPr>
+        <w:rPr>
+          <w:b/>
+        </w:rPr>
+      </w:pPr>
+      <w:bookmarkStart w:id="22" w:name="_Ref427319687"/>
+      <w:r>
+        <w:rPr>
+          <w:b/>
+        </w:rPr>
+        <w:br w:type="page"/>
       </w:r>
     </w:p>
     <w:p>
@@ -5846,14 +5279,14 @@
           <w:b/>
         </w:rPr>
       </w:pPr>
-      <w:bookmarkStart w:id="25" w:name="_Ref427319687"/>
       <w:r>
         <w:rPr>
           <w:b/>
         </w:rPr>
+        <w:lastRenderedPageBreak/>
         <w:t>PYTANIA</w:t>
       </w:r>
-      <w:bookmarkEnd w:id="25"/>
+      <w:bookmarkEnd w:id="22"/>
     </w:p>
     <w:p>
       <w:pPr>
@@ -5910,7 +5343,6 @@
         <w:rPr>
           <w:noProof/>
         </w:rPr>
-        <w:lastRenderedPageBreak/>
         <w:drawing>
           <wp:inline distT="0" distB="0" distL="0" distR="0">
             <wp:extent cx="1568349" cy="1063894"/>
@@ -5929,7 +5361,7 @@
                     </pic:cNvPicPr>
                   </pic:nvPicPr>
                   <pic:blipFill>
-                    <a:blip r:embed="rId26" cstate="print"/>
+                    <a:blip r:embed="rId24" cstate="print"/>
                     <a:srcRect/>
                     <a:stretch>
                       <a:fillRect/>
@@ -5976,15 +5408,13 @@
       </w:r>
       <w:proofErr w:type="spellEnd"/>
       <w:r>
-        <w:t xml:space="preserve"> </w:t>
-      </w:r>
-      <w:proofErr w:type="spellStart"/>
-      <w:r>
-        <w:t>błedu</w:t>
-      </w:r>
-      <w:proofErr w:type="spellEnd"/>
-      <w:r>
-        <w:t>.</w:t>
+        <w:t xml:space="preserve"> bł</w:t>
+      </w:r>
+      <w:r>
+        <w:t>ę</w:t>
+      </w:r>
+      <w:r>
+        <w:t>du.</w:t>
       </w:r>
     </w:p>
     <w:p>
@@ -6043,7 +5473,7 @@
                           </pic:cNvPicPr>
                         </pic:nvPicPr>
                         <pic:blipFill>
-                          <a:blip r:embed="rId27" cstate="print"/>
+                          <a:blip r:embed="rId25" cstate="print"/>
                           <a:srcRect/>
                           <a:stretch>
                             <a:fillRect/>
@@ -6104,7 +5534,7 @@
                           </pic:cNvPicPr>
                         </pic:nvPicPr>
                         <pic:blipFill>
-                          <a:blip r:embed="rId28" cstate="print"/>
+                          <a:blip r:embed="rId26" cstate="print"/>
                           <a:srcRect/>
                           <a:stretch>
                             <a:fillRect/>
@@ -6167,7 +5597,7 @@
                           </pic:cNvPicPr>
                         </pic:nvPicPr>
                         <pic:blipFill>
-                          <a:blip r:embed="rId29" cstate="print"/>
+                          <a:blip r:embed="rId27" cstate="print"/>
                           <a:srcRect/>
                           <a:stretch>
                             <a:fillRect/>
@@ -6228,7 +5658,7 @@
                           </pic:cNvPicPr>
                         </pic:nvPicPr>
                         <pic:blipFill>
-                          <a:blip r:embed="rId30" cstate="print"/>
+                          <a:blip r:embed="rId28" cstate="print"/>
                           <a:srcRect/>
                           <a:stretch>
                             <a:fillRect/>
@@ -6330,7 +5760,7 @@
                           </pic:cNvPicPr>
                         </pic:nvPicPr>
                         <pic:blipFill>
-                          <a:blip r:embed="rId31" cstate="print"/>
+                          <a:blip r:embed="rId29" cstate="print"/>
                           <a:srcRect/>
                           <a:stretch>
                             <a:fillRect/>
@@ -6397,7 +5827,7 @@
                           </pic:cNvPicPr>
                         </pic:nvPicPr>
                         <pic:blipFill>
-                          <a:blip r:embed="rId27" cstate="print"/>
+                          <a:blip r:embed="rId25" cstate="print"/>
                           <a:srcRect/>
                           <a:stretch>
                             <a:fillRect/>
@@ -6448,6 +5878,7 @@
               <w:rPr>
                 <w:noProof/>
               </w:rPr>
+              <w:lastRenderedPageBreak/>
               <w:drawing>
                 <wp:inline distT="0" distB="0" distL="0" distR="0">
                   <wp:extent cx="2655570" cy="1360805"/>
@@ -6466,7 +5897,7 @@
                           </pic:cNvPicPr>
                         </pic:nvPicPr>
                         <pic:blipFill>
-                          <a:blip r:embed="rId32" cstate="print"/>
+                          <a:blip r:embed="rId30" cstate="print"/>
                           <a:srcRect/>
                           <a:stretch>
                             <a:fillRect/>
@@ -6502,6 +5933,7 @@
           </w:tcPr>
           <w:p>
             <w:r>
+              <w:lastRenderedPageBreak/>
               <w:t xml:space="preserve">Shift Register </w:t>
             </w:r>
             <w:proofErr w:type="spellStart"/>
@@ -6518,6 +5950,7 @@
               <w:rPr>
                 <w:noProof/>
               </w:rPr>
+              <w:lastRenderedPageBreak/>
               <w:drawing>
                 <wp:inline distT="0" distB="0" distL="0" distR="0">
                   <wp:extent cx="2176202" cy="1331367"/>
@@ -6536,7 +5969,7 @@
                           </pic:cNvPicPr>
                         </pic:nvPicPr>
                         <pic:blipFill>
-                          <a:blip r:embed="rId33" cstate="print"/>
+                          <a:blip r:embed="rId31" cstate="print"/>
                           <a:srcRect/>
                           <a:stretch>
                             <a:fillRect/>
@@ -6601,7 +6034,7 @@
                           </pic:cNvPicPr>
                         </pic:nvPicPr>
                         <pic:blipFill>
-                          <a:blip r:embed="rId30" cstate="print"/>
+                          <a:blip r:embed="rId28" cstate="print"/>
                           <a:srcRect/>
                           <a:stretch>
                             <a:fillRect/>
@@ -6668,7 +6101,7 @@
                           </pic:cNvPicPr>
                         </pic:nvPicPr>
                         <pic:blipFill>
-                          <a:blip r:embed="rId34" cstate="print"/>
+                          <a:blip r:embed="rId32" cstate="print"/>
                           <a:srcRect/>
                           <a:stretch>
                             <a:fillRect/>
@@ -6982,7 +6415,7 @@
         <w:fldChar w:fldCharType="separate"/>
       </w:r>
       <w:r>
-        <w:t>Rys. 10</w:t>
+        <w:t>Rys. 8</w:t>
       </w:r>
       <w:r>
         <w:fldChar w:fldCharType="end"/>
@@ -7216,6 +6649,9 @@
         <w:t>string</w:t>
       </w:r>
       <w:proofErr w:type="spellEnd"/>
+      <w:r>
+        <w:t>,</w:t>
+      </w:r>
       <w:r>
         <w:t xml:space="preserve"> wielokrotności 3 zastąpić "</w:t>
       </w:r>
@@ -7378,7 +6814,13 @@
         <w:jc w:val="both"/>
       </w:pPr>
       <w:r>
-        <w:t xml:space="preserve">W LabVIEW najczęściej wykorzystywanymi wskaźnikami prezentującymi wykresy są wskaźniki </w:t>
+        <w:t xml:space="preserve">W LabVIEW najczęściej </w:t>
+      </w:r>
+      <w:r>
+        <w:t>stosowanymi</w:t>
+      </w:r>
+      <w:r>
+        <w:t xml:space="preserve"> wskaźnikami prezentującymi wykresy są wskaźniki </w:t>
       </w:r>
       <w:proofErr w:type="spellStart"/>
       <w:r>
@@ -7467,7 +6909,7 @@
                     </pic:cNvPicPr>
                   </pic:nvPicPr>
                   <pic:blipFill>
-                    <a:blip r:embed="rId35" cstate="print"/>
+                    <a:blip r:embed="rId33" cstate="print"/>
                     <a:srcRect/>
                     <a:stretch>
                       <a:fillRect/>
@@ -7635,7 +7077,7 @@
                     </pic:cNvPicPr>
                   </pic:nvPicPr>
                   <pic:blipFill>
-                    <a:blip r:embed="rId36" cstate="print"/>
+                    <a:blip r:embed="rId34" cstate="print"/>
                     <a:srcRect/>
                     <a:stretch>
                       <a:fillRect/>
@@ -7747,7 +7189,7 @@
                     </pic:cNvPicPr>
                   </pic:nvPicPr>
                   <pic:blipFill>
-                    <a:blip r:embed="rId37" cstate="print"/>
+                    <a:blip r:embed="rId35" cstate="print"/>
                     <a:srcRect/>
                     <a:stretch>
                       <a:fillRect/>
@@ -7997,7 +7439,7 @@
                           </pic:cNvPicPr>
                         </pic:nvPicPr>
                         <pic:blipFill>
-                          <a:blip r:embed="rId38" cstate="print"/>
+                          <a:blip r:embed="rId36" cstate="print"/>
                           <a:srcRect/>
                           <a:stretch>
                             <a:fillRect/>
@@ -8048,9 +7490,9 @@
             <w:r>
               <w:object w:dxaOrig="5100" w:dyaOrig="1770">
                 <v:shape id="_x0000_i1026" type="#_x0000_t75" style="width:243.65pt;height:84.1pt" o:ole="">
-                  <v:imagedata r:id="rId39" o:title=""/>
+                  <v:imagedata r:id="rId37" o:title=""/>
                 </v:shape>
-                <o:OLEObject Type="Embed" ProgID="PBrush" ShapeID="_x0000_i1026" DrawAspect="Content" ObjectID="_1546803335" r:id="rId40"/>
+                <o:OLEObject Type="Embed" ProgID="PBrush" ShapeID="_x0000_i1026" DrawAspect="Content" ObjectID="_1547153008" r:id="rId38"/>
               </w:object>
             </w:r>
           </w:p>
@@ -8170,7 +7612,7 @@
         <w:rStyle w:val="Numerstrony"/>
         <w:noProof/>
       </w:rPr>
-      <w:t>14</w:t>
+      <w:t>2</w:t>
     </w:r>
     <w:r>
       <w:rPr>
@@ -8355,7 +7797,7 @@
               <v:shape id="_x0000_i1027" type="#_x0000_t75" style="width:17.3pt;height:27.05pt" o:ole="">
                 <v:imagedata r:id="rId1" o:title=""/>
               </v:shape>
-              <o:OLEObject Type="Embed" ProgID="CorelDRAW.Graphic.11" ShapeID="_x0000_i1027" DrawAspect="Content" ObjectID="_1546803336" r:id="rId2"/>
+              <o:OLEObject Type="Embed" ProgID="CorelDRAW.Graphic.11" ShapeID="_x0000_i1027" DrawAspect="Content" ObjectID="_1547153009" r:id="rId2"/>
             </w:object>
           </w:r>
         </w:p>
@@ -13264,7 +12706,7 @@
 </file>
 
 <file path=customXml/itemProps1.xml><?xml version="1.0" encoding="utf-8"?>
-<ds:datastoreItem xmlns:ds="http://schemas.openxmlformats.org/officeDocument/2006/customXml" ds:itemID="{9740FBD8-B0D0-47E8-92C1-D06B1D7CD406}">
+<ds:datastoreItem xmlns:ds="http://schemas.openxmlformats.org/officeDocument/2006/customXml" ds:itemID="{245BE1AB-2284-4A06-AF76-0DF1049A78F6}">
   <ds:schemaRefs>
     <ds:schemaRef ds:uri="http://schemas.openxmlformats.org/officeDocument/2006/bibliography"/>
   </ds:schemaRefs>

</xml_diff>